<commit_message>
Finalized the report added final model weights and plots
</commit_message>
<xml_diff>
--- a/Documents/CNN for Classifying Swedish Tree Leaves.docx
+++ b/Documents/CNN for Classifying Swedish Tree Leaves.docx
@@ -75,7 +75,13 @@
         <w:rPr>
           <w:rFonts w:ascii="Times New Roman" w:hAnsi="Times New Roman" w:cs="Times New Roman"/>
         </w:rPr>
-        <w:t>98.3</w:t>
+        <w:t>9</w:t>
+      </w:r>
+      <w:r>
+        <w:rPr>
+          <w:rFonts w:ascii="Times New Roman" w:hAnsi="Times New Roman" w:cs="Times New Roman"/>
+        </w:rPr>
+        <w:t>6.6</w:t>
       </w:r>
       <w:r>
         <w:rPr>
@@ -95,49 +101,23 @@
         </w:rPr>
         <w:t xml:space="preserve">and </w:t>
       </w:r>
-      <w:commentRangeStart w:id="0"/>
-      <w:r>
-        <w:rPr>
-          <w:rFonts w:ascii="Times New Roman" w:hAnsi="Times New Roman" w:cs="Times New Roman"/>
-        </w:rPr>
-        <w:t>was able to generalize decently with images that c</w:t>
-      </w:r>
-      <w:r>
-        <w:rPr>
-          <w:rFonts w:ascii="Times New Roman" w:hAnsi="Times New Roman" w:cs="Times New Roman"/>
-        </w:rPr>
-        <w:t>a</w:t>
-      </w:r>
-      <w:r>
-        <w:rPr>
-          <w:rFonts w:ascii="Times New Roman" w:hAnsi="Times New Roman" w:cs="Times New Roman"/>
-        </w:rPr>
-        <w:t xml:space="preserve">me from other </w:t>
-      </w:r>
-      <w:r>
-        <w:rPr>
-          <w:rFonts w:ascii="Times New Roman" w:hAnsi="Times New Roman" w:cs="Times New Roman"/>
-        </w:rPr>
-        <w:t>distributions</w:t>
-      </w:r>
-      <w:r>
-        <w:rPr>
-          <w:rFonts w:ascii="Times New Roman" w:hAnsi="Times New Roman" w:cs="Times New Roman"/>
-        </w:rPr>
-        <w:t>.</w:t>
-      </w:r>
-      <w:commentRangeEnd w:id="0"/>
-      <w:r>
-        <w:rPr>
-          <w:rStyle w:val="Refdecomentario"/>
-        </w:rPr>
-        <w:commentReference w:id="0"/>
-      </w:r>
-      <w:r>
-        <w:rPr>
-          <w:rFonts w:ascii="Times New Roman" w:hAnsi="Times New Roman" w:cs="Times New Roman"/>
-        </w:rPr>
-        <w:t xml:space="preserve"> </w:t>
+      <w:r>
+        <w:rPr>
+          <w:rFonts w:ascii="Times New Roman" w:hAnsi="Times New Roman" w:cs="Times New Roman"/>
+        </w:rPr>
+        <w:t>an accuracy of 5</w:t>
+      </w:r>
+      <w:r>
+        <w:rPr>
+          <w:rFonts w:ascii="Times New Roman" w:hAnsi="Times New Roman" w:cs="Times New Roman"/>
+        </w:rPr>
+        <w:t>4.6</w:t>
+      </w:r>
+      <w:r>
+        <w:rPr>
+          <w:rFonts w:ascii="Times New Roman" w:hAnsi="Times New Roman" w:cs="Times New Roman"/>
+        </w:rPr>
+        <w:t>% on images from the internet which did not came from a similar distribution.</w:t>
       </w:r>
     </w:p>
     <w:p>
@@ -254,19 +234,19 @@
         <w:rPr>
           <w:rFonts w:ascii="Times New Roman" w:hAnsi="Times New Roman" w:cs="Times New Roman"/>
         </w:rPr>
-        <w:t>Machine learning applications are allowing common people to do tasks that otherwise would require vast amount of knowledge in specific domains. It is in this context that many systems for automatic plant recognition have been developed</w:t>
-      </w:r>
-      <w:r>
-        <w:rPr>
-          <w:rFonts w:ascii="Times New Roman" w:hAnsi="Times New Roman" w:cs="Times New Roman"/>
-        </w:rPr>
-        <w:t xml:space="preserve">, enabling its users with the </w:t>
-      </w:r>
-      <w:r>
-        <w:rPr>
-          <w:rFonts w:ascii="Times New Roman" w:hAnsi="Times New Roman" w:cs="Times New Roman"/>
-        </w:rPr>
-        <w:t>ability to recognize, not only the species of a plant, but also other factors such as diseases, and hydric or nutritional stresses.</w:t>
+        <w:t xml:space="preserve">Machine learning applications are allowing common people to do tasks that otherwise would require vast amount of knowledge in specific domains. It is in this context that many systems for automatic plant recognition have </w:t>
+      </w:r>
+      <w:r>
+        <w:rPr>
+          <w:rFonts w:ascii="Times New Roman" w:hAnsi="Times New Roman" w:cs="Times New Roman"/>
+        </w:rPr>
+        <w:t>been developed</w:t>
+      </w:r>
+      <w:r>
+        <w:rPr>
+          <w:rFonts w:ascii="Times New Roman" w:hAnsi="Times New Roman" w:cs="Times New Roman"/>
+        </w:rPr>
+        <w:t>, enabling its users with the ability to recognize, not only the species of a plant, but also other factors such as diseases, and hydric or nutritional stresses.</w:t>
       </w:r>
     </w:p>
     <w:p>
@@ -293,6 +273,12 @@
           <w:rFonts w:ascii="Times New Roman" w:hAnsi="Times New Roman" w:cs="Times New Roman"/>
         </w:rPr>
         <w:t>Each class contains 75 images, which need to be separated in training, validation and testing sets.</w:t>
+      </w:r>
+      <w:r>
+        <w:rPr>
+          <w:rFonts w:ascii="Times New Roman" w:hAnsi="Times New Roman" w:cs="Times New Roman"/>
+        </w:rPr>
+        <w:t xml:space="preserve"> The images were obtained by digitally scanning the leaves, this results in a great detail of features, like the veinous system of each leaf.</w:t>
       </w:r>
     </w:p>
     <w:p>
@@ -320,7 +306,7 @@
                     <pic:cNvPicPr/>
                   </pic:nvPicPr>
                   <pic:blipFill>
-                    <a:blip r:embed="rId12"/>
+                    <a:blip r:embed="rId8"/>
                     <a:stretch>
                       <a:fillRect/>
                     </a:stretch>
@@ -406,7 +392,7 @@
           <w:sz w:val="16"/>
           <w:szCs w:val="16"/>
         </w:rPr>
-        <w:t xml:space="preserve"> Example instances of each tree class in the Swedish Leaf Dataset. [1]</w:t>
+        <w:t xml:space="preserve"> Example instances of each tree class in the Swedish Leaf Dataset.[1]</w:t>
       </w:r>
     </w:p>
     <w:p>
@@ -519,22 +505,6 @@
         </w:rPr>
         <w:t xml:space="preserve"> examples in the test set.</w:t>
       </w:r>
-    </w:p>
-    <w:p>
-      <w:pPr>
-        <w:jc w:val="both"/>
-        <w:rPr>
-          <w:rFonts w:ascii="Times New Roman" w:hAnsi="Times New Roman" w:cs="Times New Roman"/>
-        </w:rPr>
-      </w:pPr>
-    </w:p>
-    <w:p>
-      <w:pPr>
-        <w:jc w:val="both"/>
-        <w:rPr>
-          <w:rFonts w:ascii="Times New Roman" w:hAnsi="Times New Roman" w:cs="Times New Roman"/>
-        </w:rPr>
-      </w:pPr>
     </w:p>
     <w:p>
       <w:pPr>
@@ -620,7 +590,7 @@
                     <pic:cNvPicPr/>
                   </pic:nvPicPr>
                   <pic:blipFill>
-                    <a:blip r:embed="rId13"/>
+                    <a:blip r:embed="rId9"/>
                     <a:stretch>
                       <a:fillRect/>
                     </a:stretch>
@@ -706,7 +676,13 @@
         <w:jc w:val="both"/>
       </w:pPr>
       <w:r>
-        <w:t>The dropout layer was added to avoid overfitting of the data, which often occurs whit small datasets.</w:t>
+        <w:t>The dropout layer was added to avoid overfitting of the data, which often occurs whit small</w:t>
+      </w:r>
+      <w:r>
+        <w:t>er</w:t>
+      </w:r>
+      <w:r>
+        <w:t xml:space="preserve"> datasets.</w:t>
       </w:r>
     </w:p>
     <w:p>
@@ -1171,7 +1147,7 @@
                     <pic:cNvPicPr/>
                   </pic:nvPicPr>
                   <pic:blipFill>
-                    <a:blip r:embed="rId14" cstate="print">
+                    <a:blip r:embed="rId10" cstate="print">
                       <a:extLst>
                         <a:ext uri="{28A0092B-C50C-407E-A947-70E740481C1C}">
                           <a14:useLocalDpi xmlns:a14="http://schemas.microsoft.com/office/drawing/2010/main" val="0"/>
@@ -1775,13 +1751,19 @@
         <w:rPr>
           <w:noProof/>
         </w:rPr>
-        <w:t xml:space="preserve">D </w:t>
-      </w:r>
-      <w:r>
-        <w:rPr>
-          <w:noProof/>
-        </w:rPr>
-        <w:t>for to see the summary of the last layers)</w:t>
+        <w:t>E</w:t>
+      </w:r>
+      <w:r>
+        <w:rPr>
+          <w:noProof/>
+        </w:rPr>
+        <w:t xml:space="preserve"> </w:t>
+      </w:r>
+      <w:r>
+        <w:rPr>
+          <w:noProof/>
+        </w:rPr>
+        <w:t>to see the summary of the last layers)</w:t>
       </w:r>
     </w:p>
     <w:p>
@@ -1943,14 +1925,13 @@
       </w:pPr>
       <w:r>
         <w:rPr>
-          <w:rFonts w:ascii="Times New Roman" w:hAnsi="Times New Roman" w:cs="Times New Roman"/>
           <w:noProof/>
         </w:rPr>
         <w:drawing>
-          <wp:inline distT="0" distB="0" distL="0" distR="0" wp14:anchorId="703F07B1" wp14:editId="4E7F7FC4">
-            <wp:extent cx="2581275" cy="1313180"/>
-            <wp:effectExtent l="0" t="0" r="9525" b="1270"/>
-            <wp:docPr id="13" name="Imagen 13" descr="Histograma&#10;&#10;Descripción generada automáticamente"/>
+          <wp:inline distT="0" distB="0" distL="0" distR="0" wp14:anchorId="3AAB5A41" wp14:editId="3D1854E3">
+            <wp:extent cx="2551814" cy="1298192"/>
+            <wp:effectExtent l="0" t="0" r="1270" b="0"/>
+            <wp:docPr id="4" name="Imagen 4" descr="Interfaz de usuario gráfica&#10;&#10;Descripción generada automáticamente"/>
             <wp:cNvGraphicFramePr>
               <a:graphicFrameLocks xmlns:a="http://schemas.openxmlformats.org/drawingml/2006/main" noChangeAspect="1"/>
             </wp:cNvGraphicFramePr>
@@ -1958,11 +1939,11 @@
               <a:graphicData uri="http://schemas.openxmlformats.org/drawingml/2006/picture">
                 <pic:pic xmlns:pic="http://schemas.openxmlformats.org/drawingml/2006/picture">
                   <pic:nvPicPr>
-                    <pic:cNvPr id="13" name="Imagen 13" descr="Histograma&#10;&#10;Descripción generada automáticamente"/>
+                    <pic:cNvPr id="4" name="Imagen 4" descr="Interfaz de usuario gráfica&#10;&#10;Descripción generada automáticamente"/>
                     <pic:cNvPicPr/>
                   </pic:nvPicPr>
                   <pic:blipFill>
-                    <a:blip r:embed="rId15" cstate="print">
+                    <a:blip r:embed="rId11" cstate="print">
                       <a:extLst>
                         <a:ext uri="{28A0092B-C50C-407E-A947-70E740481C1C}">
                           <a14:useLocalDpi xmlns:a14="http://schemas.microsoft.com/office/drawing/2010/main" val="0"/>
@@ -1976,7 +1957,7 @@
                   <pic:spPr>
                     <a:xfrm>
                       <a:off x="0" y="0"/>
-                      <a:ext cx="2581275" cy="1313180"/>
+                      <a:ext cx="2557978" cy="1301328"/>
                     </a:xfrm>
                     <a:prstGeom prst="rect">
                       <a:avLst/>
@@ -2097,7 +2078,19 @@
         <w:rPr>
           <w:rFonts w:ascii="Times New Roman" w:hAnsi="Times New Roman" w:cs="Times New Roman"/>
         </w:rPr>
-        <w:t>However, the same model trained again, but now with a callback telling it to stop after reaching over 98% accuracy on the training</w:t>
+        <w:t>However, the same model trained again, but now with a callback telling it to stop after reaching over 9</w:t>
+      </w:r>
+      <w:r>
+        <w:rPr>
+          <w:rFonts w:ascii="Times New Roman" w:hAnsi="Times New Roman" w:cs="Times New Roman"/>
+        </w:rPr>
+        <w:t>8</w:t>
+      </w:r>
+      <w:r>
+        <w:rPr>
+          <w:rFonts w:ascii="Times New Roman" w:hAnsi="Times New Roman" w:cs="Times New Roman"/>
+        </w:rPr>
+        <w:t>% accuracy on the training</w:t>
       </w:r>
       <w:r>
         <w:rPr>
@@ -2109,7 +2102,31 @@
         <w:rPr>
           <w:rFonts w:ascii="Times New Roman" w:hAnsi="Times New Roman" w:cs="Times New Roman"/>
         </w:rPr>
-        <w:t>, managed to achieve 98.3% of accuracy on the test set after being trained for 230 epochs, with similar training and validation accuracies and losses</w:t>
+        <w:t>, managed to achieve 9</w:t>
+      </w:r>
+      <w:r>
+        <w:rPr>
+          <w:rFonts w:ascii="Times New Roman" w:hAnsi="Times New Roman" w:cs="Times New Roman"/>
+        </w:rPr>
+        <w:t>6.6</w:t>
+      </w:r>
+      <w:r>
+        <w:rPr>
+          <w:rFonts w:ascii="Times New Roman" w:hAnsi="Times New Roman" w:cs="Times New Roman"/>
+        </w:rPr>
+        <w:t xml:space="preserve">% of accuracy on the test set after being trained for </w:t>
+      </w:r>
+      <w:r>
+        <w:rPr>
+          <w:rFonts w:ascii="Times New Roman" w:hAnsi="Times New Roman" w:cs="Times New Roman"/>
+        </w:rPr>
+        <w:t>nearly 240</w:t>
+      </w:r>
+      <w:r>
+        <w:rPr>
+          <w:rFonts w:ascii="Times New Roman" w:hAnsi="Times New Roman" w:cs="Times New Roman"/>
+        </w:rPr>
+        <w:t xml:space="preserve"> epochs, with similar training and validation accuracies and losses</w:t>
       </w:r>
       <w:r>
         <w:rPr>
@@ -2145,57 +2162,295 @@
     </w:p>
     <w:p>
       <w:pPr>
-        <w:rPr>
-          <w:rFonts w:ascii="Times New Roman" w:hAnsi="Times New Roman" w:cs="Times New Roman"/>
-        </w:rPr>
-      </w:pPr>
-      <w:r>
-        <w:rPr>
-          <w:rFonts w:ascii="Times New Roman" w:hAnsi="Times New Roman" w:cs="Times New Roman"/>
-        </w:rPr>
-        <w:t xml:space="preserve">Considering </w:t>
-      </w:r>
-      <w:r>
-        <w:rPr>
-          <w:rFonts w:ascii="Times New Roman" w:hAnsi="Times New Roman" w:cs="Times New Roman"/>
-          <w:highlight w:val="yellow"/>
-        </w:rPr>
-        <w:t xml:space="preserve">the previous results, the final model was </w:t>
-      </w:r>
-      <w:proofErr w:type="gramStart"/>
-      <w:r>
-        <w:rPr>
-          <w:rFonts w:ascii="Times New Roman" w:hAnsi="Times New Roman" w:cs="Times New Roman"/>
-          <w:highlight w:val="yellow"/>
-        </w:rPr>
-        <w:t>trained</w:t>
-      </w:r>
-      <w:proofErr w:type="gramEnd"/>
-      <w:r>
-        <w:rPr>
-          <w:rFonts w:ascii="Times New Roman" w:hAnsi="Times New Roman" w:cs="Times New Roman"/>
-        </w:rPr>
-        <w:t xml:space="preserve"> </w:t>
-      </w:r>
-    </w:p>
-    <w:p>
-      <w:pPr>
-        <w:rPr>
-          <w:rFonts w:ascii="Times New Roman" w:hAnsi="Times New Roman" w:cs="Times New Roman"/>
-        </w:rPr>
-      </w:pPr>
-    </w:p>
-    <w:p>
-      <w:pPr>
-        <w:rPr>
-          <w:rFonts w:ascii="Times New Roman" w:hAnsi="Times New Roman" w:cs="Times New Roman"/>
-        </w:rPr>
-      </w:pPr>
-    </w:p>
-    <w:p>
-      <w:pPr>
-        <w:rPr>
-          <w:rFonts w:ascii="Times New Roman" w:hAnsi="Times New Roman" w:cs="Times New Roman"/>
+        <w:jc w:val="both"/>
+        <w:rPr>
+          <w:rFonts w:ascii="Times New Roman" w:hAnsi="Times New Roman" w:cs="Times New Roman"/>
+        </w:rPr>
+      </w:pPr>
+      <w:r>
+        <w:rPr>
+          <w:noProof/>
+        </w:rPr>
+        <mc:AlternateContent>
+          <mc:Choice Requires="wps">
+            <w:drawing>
+              <wp:anchor distT="0" distB="0" distL="114300" distR="114300" simplePos="0" relativeHeight="251676672" behindDoc="0" locked="0" layoutInCell="1" allowOverlap="1" wp14:anchorId="28DC6B3A" wp14:editId="09B5B861">
+                <wp:simplePos x="0" y="0"/>
+                <wp:positionH relativeFrom="column">
+                  <wp:posOffset>-47625</wp:posOffset>
+                </wp:positionH>
+                <wp:positionV relativeFrom="paragraph">
+                  <wp:posOffset>3731260</wp:posOffset>
+                </wp:positionV>
+                <wp:extent cx="2621915" cy="635"/>
+                <wp:effectExtent l="0" t="0" r="6985" b="13335"/>
+                <wp:wrapThrough wrapText="bothSides">
+                  <wp:wrapPolygon edited="0">
+                    <wp:start x="0" y="0"/>
+                    <wp:lineTo x="0" y="21296"/>
+                    <wp:lineTo x="21501" y="21296"/>
+                    <wp:lineTo x="21501" y="0"/>
+                    <wp:lineTo x="0" y="0"/>
+                  </wp:wrapPolygon>
+                </wp:wrapThrough>
+                <wp:docPr id="9" name="Cuadro de texto 9"/>
+                <wp:cNvGraphicFramePr/>
+                <a:graphic xmlns:a="http://schemas.openxmlformats.org/drawingml/2006/main">
+                  <a:graphicData uri="http://schemas.microsoft.com/office/word/2010/wordprocessingShape">
+                    <wps:wsp>
+                      <wps:cNvSpPr txBox="1"/>
+                      <wps:spPr>
+                        <a:xfrm>
+                          <a:off x="0" y="0"/>
+                          <a:ext cx="2621915" cy="635"/>
+                        </a:xfrm>
+                        <a:prstGeom prst="rect">
+                          <a:avLst/>
+                        </a:prstGeom>
+                        <a:noFill/>
+                        <a:ln>
+                          <a:noFill/>
+                        </a:ln>
+                      </wps:spPr>
+                      <wps:txbx>
+                        <w:txbxContent>
+                          <w:p>
+                            <w:pPr>
+                              <w:pStyle w:val="Descripcin"/>
+                              <w:jc w:val="center"/>
+                              <w:rPr>
+                                <w:rFonts w:ascii="Times New Roman" w:hAnsi="Times New Roman" w:cs="Times New Roman"/>
+                                <w:noProof/>
+                              </w:rPr>
+                            </w:pPr>
+                            <w:r>
+                              <w:t xml:space="preserve">Figure </w:t>
+                            </w:r>
+                            <w:r>
+                              <w:fldChar w:fldCharType="begin"/>
+                            </w:r>
+                            <w:r>
+                              <w:instrText xml:space="preserve"> SEQ Figure \* ARABIC </w:instrText>
+                            </w:r>
+                            <w:r>
+                              <w:fldChar w:fldCharType="separate"/>
+                            </w:r>
+                            <w:r>
+                              <w:rPr>
+                                <w:noProof/>
+                              </w:rPr>
+                              <w:t>5</w:t>
+                            </w:r>
+                            <w:r>
+                              <w:fldChar w:fldCharType="end"/>
+                            </w:r>
+                            <w:r>
+                              <w:t xml:space="preserve">: Final model's training and validation: Accuracy (left), Loss (right). See Appendix </w:t>
+                            </w:r>
+                            <w:r>
+                              <w:t>D</w:t>
+                            </w:r>
+                          </w:p>
+                        </w:txbxContent>
+                      </wps:txbx>
+                      <wps:bodyPr rot="0" spcFirstLastPara="0" vertOverflow="overflow" horzOverflow="overflow" vert="horz" wrap="square" lIns="0" tIns="0" rIns="0" bIns="0" numCol="1" spcCol="0" rtlCol="0" fromWordArt="0" anchor="t" anchorCtr="0" forceAA="0" compatLnSpc="1">
+                        <a:prstTxWarp prst="textNoShape">
+                          <a:avLst/>
+                        </a:prstTxWarp>
+                        <a:spAutoFit/>
+                      </wps:bodyPr>
+                    </wps:wsp>
+                  </a:graphicData>
+                </a:graphic>
+              </wp:anchor>
+            </w:drawing>
+          </mc:Choice>
+          <mc:Fallback>
+            <w:pict>
+              <v:shapetype w14:anchorId="28DC6B3A" id="_x0000_t202" coordsize="21600,21600" o:spt="202" path="m,l,21600r21600,l21600,xe">
+                <v:stroke joinstyle="miter"/>
+                <v:path gradientshapeok="t" o:connecttype="rect"/>
+              </v:shapetype>
+              <v:shape id="Cuadro de texto 9" o:spid="_x0000_s1026" type="#_x0000_t202" style="position:absolute;left:0;text-align:left;margin-left:-3.75pt;margin-top:293.8pt;width:206.45pt;height:.05pt;z-index:251676672;visibility:visible;mso-wrap-style:square;mso-wrap-distance-left:9pt;mso-wrap-distance-top:0;mso-wrap-distance-right:9pt;mso-wrap-distance-bottom:0;mso-position-horizontal:absolute;mso-position-horizontal-relative:text;mso-position-vertical:absolute;mso-position-vertical-relative:text;v-text-anchor:top" o:gfxdata="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" filled="f" stroked="f">
+                <v:textbox style="mso-fit-shape-to-text:t" inset="0,0,0,0">
+                  <w:txbxContent>
+                    <w:p>
+                      <w:pPr>
+                        <w:pStyle w:val="Descripcin"/>
+                        <w:jc w:val="center"/>
+                        <w:rPr>
+                          <w:rFonts w:ascii="Times New Roman" w:hAnsi="Times New Roman" w:cs="Times New Roman"/>
+                          <w:noProof/>
+                        </w:rPr>
+                      </w:pPr>
+                      <w:r>
+                        <w:t xml:space="preserve">Figure </w:t>
+                      </w:r>
+                      <w:r>
+                        <w:fldChar w:fldCharType="begin"/>
+                      </w:r>
+                      <w:r>
+                        <w:instrText xml:space="preserve"> SEQ Figure \* ARABIC </w:instrText>
+                      </w:r>
+                      <w:r>
+                        <w:fldChar w:fldCharType="separate"/>
+                      </w:r>
+                      <w:r>
+                        <w:rPr>
+                          <w:noProof/>
+                        </w:rPr>
+                        <w:t>5</w:t>
+                      </w:r>
+                      <w:r>
+                        <w:fldChar w:fldCharType="end"/>
+                      </w:r>
+                      <w:r>
+                        <w:t xml:space="preserve">: Final model's training and validation: Accuracy (left), Loss (right). See Appendix </w:t>
+                      </w:r>
+                      <w:r>
+                        <w:t>D</w:t>
+                      </w:r>
+                    </w:p>
+                  </w:txbxContent>
+                </v:textbox>
+                <w10:wrap type="through"/>
+              </v:shape>
+            </w:pict>
+          </mc:Fallback>
+        </mc:AlternateContent>
+      </w:r>
+      <w:r>
+        <w:rPr>
+          <w:rFonts w:ascii="Times New Roman" w:hAnsi="Times New Roman" w:cs="Times New Roman"/>
+          <w:noProof/>
+        </w:rPr>
+        <w:drawing>
+          <wp:anchor distT="0" distB="0" distL="114300" distR="114300" simplePos="0" relativeHeight="251674624" behindDoc="0" locked="0" layoutInCell="1" allowOverlap="1" wp14:anchorId="2E26C78F" wp14:editId="6D2A12E7">
+            <wp:simplePos x="0" y="0"/>
+            <wp:positionH relativeFrom="column">
+              <wp:align>right</wp:align>
+            </wp:positionH>
+            <wp:positionV relativeFrom="paragraph">
+              <wp:posOffset>2185670</wp:posOffset>
+            </wp:positionV>
+            <wp:extent cx="2621915" cy="1488440"/>
+            <wp:effectExtent l="0" t="0" r="6985" b="0"/>
+            <wp:wrapThrough wrapText="bothSides">
+              <wp:wrapPolygon edited="0">
+                <wp:start x="0" y="0"/>
+                <wp:lineTo x="0" y="21287"/>
+                <wp:lineTo x="21501" y="21287"/>
+                <wp:lineTo x="21501" y="0"/>
+                <wp:lineTo x="0" y="0"/>
+              </wp:wrapPolygon>
+            </wp:wrapThrough>
+            <wp:docPr id="8" name="Imagen 8" descr="Interfaz de usuario gráfica&#10;&#10;Descripción generada automáticamente con confianza media"/>
+            <wp:cNvGraphicFramePr>
+              <a:graphicFrameLocks xmlns:a="http://schemas.openxmlformats.org/drawingml/2006/main" noChangeAspect="1"/>
+            </wp:cNvGraphicFramePr>
+            <a:graphic xmlns:a="http://schemas.openxmlformats.org/drawingml/2006/main">
+              <a:graphicData uri="http://schemas.openxmlformats.org/drawingml/2006/picture">
+                <pic:pic xmlns:pic="http://schemas.openxmlformats.org/drawingml/2006/picture">
+                  <pic:nvPicPr>
+                    <pic:cNvPr id="8" name="Imagen 8" descr="Interfaz de usuario gráfica&#10;&#10;Descripción generada automáticamente con confianza media"/>
+                    <pic:cNvPicPr/>
+                  </pic:nvPicPr>
+                  <pic:blipFill rotWithShape="1">
+                    <a:blip r:embed="rId12" cstate="print">
+                      <a:extLst>
+                        <a:ext uri="{28A0092B-C50C-407E-A947-70E740481C1C}">
+                          <a14:useLocalDpi xmlns:a14="http://schemas.microsoft.com/office/drawing/2010/main" val="0"/>
+                        </a:ext>
+                      </a:extLst>
+                    </a:blip>
+                    <a:srcRect l="8239" t="4859" r="6908" b="5197"/>
+                    <a:stretch/>
+                  </pic:blipFill>
+                  <pic:spPr bwMode="auto">
+                    <a:xfrm>
+                      <a:off x="0" y="0"/>
+                      <a:ext cx="2621915" cy="1488440"/>
+                    </a:xfrm>
+                    <a:prstGeom prst="rect">
+                      <a:avLst/>
+                    </a:prstGeom>
+                    <a:ln>
+                      <a:noFill/>
+                    </a:ln>
+                    <a:extLst>
+                      <a:ext uri="{53640926-AAD7-44D8-BBD7-CCE9431645EC}">
+                        <a14:shadowObscured xmlns:a14="http://schemas.microsoft.com/office/drawing/2010/main"/>
+                      </a:ext>
+                    </a:extLst>
+                  </pic:spPr>
+                </pic:pic>
+              </a:graphicData>
+            </a:graphic>
+          </wp:anchor>
+        </w:drawing>
+      </w:r>
+      <w:r>
+        <w:rPr>
+          <w:rFonts w:ascii="Times New Roman" w:hAnsi="Times New Roman" w:cs="Times New Roman"/>
+        </w:rPr>
+        <w:t>Once the model was validated, a final model was trained using the 95% of the data</w:t>
+      </w:r>
+      <w:r>
+        <w:rPr>
+          <w:rFonts w:ascii="Times New Roman" w:hAnsi="Times New Roman" w:cs="Times New Roman"/>
+        </w:rPr>
+        <w:t xml:space="preserve"> – 71 images – </w:t>
+      </w:r>
+      <w:r>
+        <w:rPr>
+          <w:rFonts w:ascii="Times New Roman" w:hAnsi="Times New Roman" w:cs="Times New Roman"/>
+        </w:rPr>
+        <w:t>for training and just the remaining 5</w:t>
+      </w:r>
+      <w:r>
+        <w:rPr>
+          <w:rFonts w:ascii="Times New Roman" w:hAnsi="Times New Roman" w:cs="Times New Roman"/>
+        </w:rPr>
+        <w:t>%</w:t>
+      </w:r>
+      <w:r>
+        <w:rPr>
+          <w:rFonts w:ascii="Times New Roman" w:hAnsi="Times New Roman" w:cs="Times New Roman"/>
+        </w:rPr>
+        <w:t xml:space="preserve"> for validation, which could’ve been omitted since the model was already validated. As expected, since we had slightly more training data, the spikes on the training accuracy and loss curves were not as abrupt as in the previous trainings. However, since the validation data was significantly less, and could basically just oscillate between 4 values, the spikes are bigger and more frequent.</w:t>
+      </w:r>
+    </w:p>
+    <w:p>
+      <w:pPr>
+        <w:jc w:val="both"/>
+        <w:rPr>
+          <w:rFonts w:ascii="Times New Roman" w:hAnsi="Times New Roman" w:cs="Times New Roman"/>
+          <w:noProof/>
+        </w:rPr>
+      </w:pPr>
+    </w:p>
+    <w:p>
+      <w:pPr>
+        <w:jc w:val="both"/>
+        <w:rPr>
+          <w:rFonts w:ascii="Times New Roman" w:hAnsi="Times New Roman" w:cs="Times New Roman"/>
+          <w:noProof/>
+        </w:rPr>
+      </w:pPr>
+      <w:r>
+        <w:rPr>
+          <w:rFonts w:ascii="Times New Roman" w:hAnsi="Times New Roman" w:cs="Times New Roman"/>
+          <w:noProof/>
+        </w:rPr>
+        <w:t>This model is expected to have a similar to the previous model performane when dataset from the same distribution is fed to it (digitally scanned images of those classes of leafs).</w:t>
+      </w:r>
+    </w:p>
+    <w:p>
+      <w:pPr>
+        <w:jc w:val="both"/>
+        <w:rPr>
+          <w:rFonts w:ascii="Times New Roman" w:hAnsi="Times New Roman" w:cs="Times New Roman"/>
+          <w:noProof/>
         </w:rPr>
       </w:pPr>
     </w:p>
@@ -2247,34 +2502,231 @@
         <w:rPr>
           <w:rFonts w:ascii="Times New Roman" w:hAnsi="Times New Roman" w:cs="Times New Roman"/>
         </w:rPr>
-        <w:t xml:space="preserve">incompleteness, perspective, developing stage of the plant, and many more, it is safe to say that these models will not work as reported in their test accuracies. </w:t>
-      </w:r>
-    </w:p>
-    <w:p>
-      <w:pPr>
-        <w:jc w:val="both"/>
-        <w:rPr>
-          <w:rFonts w:ascii="Times New Roman" w:hAnsi="Times New Roman" w:cs="Times New Roman"/>
-        </w:rPr>
-      </w:pPr>
-      <w:r>
-        <w:rPr>
-          <w:rFonts w:ascii="Times New Roman" w:hAnsi="Times New Roman" w:cs="Times New Roman"/>
-        </w:rPr>
-        <w:t>In order to amend these deficiencies, a greater dataset could be gathered that reflects this variability in the real world data.</w:t>
-      </w:r>
-    </w:p>
-    <w:p>
-      <w:pPr>
-        <w:jc w:val="both"/>
-        <w:rPr>
-          <w:rFonts w:ascii="Times New Roman" w:hAnsi="Times New Roman" w:cs="Times New Roman"/>
-        </w:rPr>
-      </w:pPr>
-      <w:r>
-        <w:rPr>
-          <w:rFonts w:ascii="Times New Roman" w:hAnsi="Times New Roman" w:cs="Times New Roman"/>
-        </w:rPr>
+        <w:t xml:space="preserve">incompleteness, perspective, developing stage of the plant, and many more, it is safe to say that these models will not work as reported in their test accuracies. In order to amend these deficiencies, a greater dataset </w:t>
+      </w:r>
+      <w:r>
+        <w:rPr>
+          <w:rFonts w:ascii="Times New Roman" w:hAnsi="Times New Roman" w:cs="Times New Roman"/>
+        </w:rPr>
+        <w:t>should</w:t>
+      </w:r>
+      <w:r>
+        <w:rPr>
+          <w:rFonts w:ascii="Times New Roman" w:hAnsi="Times New Roman" w:cs="Times New Roman"/>
+        </w:rPr>
+        <w:t xml:space="preserve"> be gathered</w:t>
+      </w:r>
+      <w:r>
+        <w:rPr>
+          <w:rFonts w:ascii="Times New Roman" w:hAnsi="Times New Roman" w:cs="Times New Roman"/>
+        </w:rPr>
+        <w:t xml:space="preserve">, one </w:t>
+      </w:r>
+      <w:r>
+        <w:rPr>
+          <w:rFonts w:ascii="Times New Roman" w:hAnsi="Times New Roman" w:cs="Times New Roman"/>
+        </w:rPr>
+        <w:t>that reflects this variability in the real world data.</w:t>
+      </w:r>
+    </w:p>
+    <w:p>
+      <w:pPr>
+        <w:jc w:val="both"/>
+        <w:rPr>
+          <w:rFonts w:ascii="Times New Roman" w:hAnsi="Times New Roman" w:cs="Times New Roman"/>
+        </w:rPr>
+      </w:pPr>
+      <w:r>
+        <w:rPr>
+          <w:rFonts w:ascii="Times New Roman" w:hAnsi="Times New Roman" w:cs="Times New Roman"/>
+        </w:rPr>
+        <w:t>To further prove this point, a set of 75 images (5 images per class) was recollected from the internet. Images were preprocessed (cut</w:t>
+      </w:r>
+      <w:r>
+        <w:rPr>
+          <w:rFonts w:ascii="Times New Roman" w:hAnsi="Times New Roman" w:cs="Times New Roman"/>
+        </w:rPr>
+        <w:t>) to try to match the data with which the model was trained. Even after this preprocess step, the new test set images were completely different from the training ones. Then the final model was tested with this new set. The results, as expected, were not as great, only obtaining a 54.6% of accuracy</w:t>
+      </w:r>
+      <w:r>
+        <w:rPr>
+          <w:rFonts w:ascii="Times New Roman" w:hAnsi="Times New Roman" w:cs="Times New Roman"/>
+        </w:rPr>
+        <w:t xml:space="preserve"> (a slight improvement from the model trained with only 56 images, which obtained a 52% accuracy).</w:t>
+      </w:r>
+    </w:p>
+    <w:p>
+      <w:pPr>
+        <w:jc w:val="both"/>
+        <w:rPr>
+          <w:rFonts w:ascii="Times New Roman" w:hAnsi="Times New Roman" w:cs="Times New Roman"/>
+        </w:rPr>
+      </w:pPr>
+      <w:r>
+        <w:rPr>
+          <w:rFonts w:ascii="Times New Roman" w:hAnsi="Times New Roman" w:cs="Times New Roman"/>
+        </w:rPr>
+        <w:t xml:space="preserve">It is worth noting that the most difficult classes for the model to predict, were those that resembled considerably in large features such as the form as the leaf. The model learned good representations for species such as Quercus </w:t>
+      </w:r>
+      <w:proofErr w:type="spellStart"/>
+      <w:r>
+        <w:rPr>
+          <w:rFonts w:ascii="Times New Roman" w:hAnsi="Times New Roman" w:cs="Times New Roman"/>
+        </w:rPr>
+        <w:t>Robus</w:t>
+      </w:r>
+      <w:proofErr w:type="spellEnd"/>
+      <w:r>
+        <w:rPr>
+          <w:rFonts w:ascii="Times New Roman" w:hAnsi="Times New Roman" w:cs="Times New Roman"/>
+        </w:rPr>
+        <w:t xml:space="preserve"> or Acer </w:t>
+      </w:r>
+      <w:proofErr w:type="spellStart"/>
+      <w:r>
+        <w:rPr>
+          <w:rFonts w:ascii="Times New Roman" w:hAnsi="Times New Roman" w:cs="Times New Roman"/>
+        </w:rPr>
+        <w:t>Platanoides</w:t>
+      </w:r>
+      <w:proofErr w:type="spellEnd"/>
+      <w:r>
+        <w:rPr>
+          <w:rFonts w:ascii="Times New Roman" w:hAnsi="Times New Roman" w:cs="Times New Roman"/>
+        </w:rPr>
+        <w:t xml:space="preserve">, which have a characteristic form, but failed to discern between different species of the </w:t>
+      </w:r>
+      <w:proofErr w:type="spellStart"/>
+      <w:r>
+        <w:rPr>
+          <w:rFonts w:ascii="Times New Roman" w:hAnsi="Times New Roman" w:cs="Times New Roman"/>
+        </w:rPr>
+        <w:t>Ulmus</w:t>
+      </w:r>
+      <w:proofErr w:type="spellEnd"/>
+      <w:r>
+        <w:rPr>
+          <w:rFonts w:ascii="Times New Roman" w:hAnsi="Times New Roman" w:cs="Times New Roman"/>
+        </w:rPr>
+        <w:t xml:space="preserve"> family of trees.</w:t>
+      </w:r>
+      <w:r>
+        <w:rPr>
+          <w:rFonts w:ascii="Times New Roman" w:hAnsi="Times New Roman" w:cs="Times New Roman"/>
+        </w:rPr>
+        <w:t xml:space="preserve"> This indicates that the training data contained features, which helped the model discern between these classes, that are not present in this new test set.</w:t>
+      </w:r>
+    </w:p>
+    <w:p>
+      <w:pPr>
+        <w:jc w:val="both"/>
+        <w:rPr>
+          <w:rFonts w:ascii="Times New Roman" w:hAnsi="Times New Roman" w:cs="Times New Roman"/>
+        </w:rPr>
+      </w:pPr>
+      <w:r>
+        <w:rPr>
+          <w:rFonts w:ascii="Times New Roman" w:hAnsi="Times New Roman" w:cs="Times New Roman"/>
+        </w:rPr>
+        <w:t xml:space="preserve">The classes for which the model performed well are: Sorbus Aucuparia, Sorbus </w:t>
+      </w:r>
+      <w:proofErr w:type="spellStart"/>
+      <w:r>
+        <w:rPr>
+          <w:rFonts w:ascii="Times New Roman" w:hAnsi="Times New Roman" w:cs="Times New Roman"/>
+        </w:rPr>
+        <w:t>Hybrida</w:t>
+      </w:r>
+      <w:proofErr w:type="spellEnd"/>
+      <w:r>
+        <w:rPr>
+          <w:rFonts w:ascii="Times New Roman" w:hAnsi="Times New Roman" w:cs="Times New Roman"/>
+        </w:rPr>
+        <w:t xml:space="preserve">, </w:t>
+      </w:r>
+      <w:proofErr w:type="spellStart"/>
+      <w:r>
+        <w:rPr>
+          <w:rFonts w:ascii="Times New Roman" w:hAnsi="Times New Roman" w:cs="Times New Roman"/>
+        </w:rPr>
+        <w:t>Fragus</w:t>
+      </w:r>
+      <w:proofErr w:type="spellEnd"/>
+      <w:r>
+        <w:rPr>
+          <w:rFonts w:ascii="Times New Roman" w:hAnsi="Times New Roman" w:cs="Times New Roman"/>
+        </w:rPr>
+        <w:t xml:space="preserve"> Sylvatica, Acer </w:t>
+      </w:r>
+      <w:proofErr w:type="spellStart"/>
+      <w:r>
+        <w:rPr>
+          <w:rFonts w:ascii="Times New Roman" w:hAnsi="Times New Roman" w:cs="Times New Roman"/>
+        </w:rPr>
+        <w:t>Platanoides</w:t>
+      </w:r>
+      <w:proofErr w:type="spellEnd"/>
+      <w:r>
+        <w:rPr>
+          <w:rFonts w:ascii="Times New Roman" w:hAnsi="Times New Roman" w:cs="Times New Roman"/>
+        </w:rPr>
+        <w:t xml:space="preserve">, Quercus </w:t>
+      </w:r>
+      <w:proofErr w:type="spellStart"/>
+      <w:r>
+        <w:rPr>
+          <w:rFonts w:ascii="Times New Roman" w:hAnsi="Times New Roman" w:cs="Times New Roman"/>
+        </w:rPr>
+        <w:t>Robus</w:t>
+      </w:r>
+      <w:proofErr w:type="spellEnd"/>
+      <w:r>
+        <w:rPr>
+          <w:rFonts w:ascii="Times New Roman" w:hAnsi="Times New Roman" w:cs="Times New Roman"/>
+        </w:rPr>
+        <w:t xml:space="preserve">, Salix Fragilis and Populus </w:t>
+      </w:r>
+      <w:proofErr w:type="spellStart"/>
+      <w:r>
+        <w:rPr>
+          <w:rFonts w:ascii="Times New Roman" w:hAnsi="Times New Roman" w:cs="Times New Roman"/>
+        </w:rPr>
+        <w:t>Tremula</w:t>
+      </w:r>
+      <w:proofErr w:type="spellEnd"/>
+      <w:r>
+        <w:rPr>
+          <w:rFonts w:ascii="Times New Roman" w:hAnsi="Times New Roman" w:cs="Times New Roman"/>
+        </w:rPr>
+        <w:t>. These classes have in common a distinctive shape from the other leaves.</w:t>
+      </w:r>
+      <w:r>
+        <w:rPr>
+          <w:rFonts w:ascii="Times New Roman" w:hAnsi="Times New Roman" w:cs="Times New Roman"/>
+        </w:rPr>
+        <w:t xml:space="preserve"> The best would be to use the model with only these classes, this could increase the accuracy </w:t>
+      </w:r>
+      <w:proofErr w:type="gramStart"/>
+      <w:r>
+        <w:rPr>
+          <w:rFonts w:ascii="Times New Roman" w:hAnsi="Times New Roman" w:cs="Times New Roman"/>
+        </w:rPr>
+        <w:t>considerably</w:t>
+      </w:r>
+      <w:proofErr w:type="gramEnd"/>
+    </w:p>
+    <w:p>
+      <w:pPr>
+        <w:jc w:val="both"/>
+        <w:rPr>
+          <w:rFonts w:ascii="Times New Roman" w:hAnsi="Times New Roman" w:cs="Times New Roman"/>
+        </w:rPr>
+      </w:pPr>
+      <w:r>
+        <w:rPr>
+          <w:rFonts w:ascii="Times New Roman" w:hAnsi="Times New Roman" w:cs="Times New Roman"/>
+        </w:rPr>
+        <w:lastRenderedPageBreak/>
         <w:t>Moreover, the test accuracies reported may not reflect the exact value of the model accuracy, since no k-fold cross-validation was implemented. For small data</w:t>
       </w:r>
       <w:r>
@@ -2295,7 +2747,6 @@
         </w:rPr>
         <w:t xml:space="preserve">The test set was meant to work as a proxy for this </w:t>
       </w:r>
-      <w:proofErr w:type="spellStart"/>
       <w:proofErr w:type="gramStart"/>
       <w:r>
         <w:rPr>
@@ -2303,19 +2754,36 @@
         </w:rPr>
         <w:t>k.fold</w:t>
       </w:r>
-      <w:proofErr w:type="spellEnd"/>
       <w:proofErr w:type="gramEnd"/>
       <w:r>
         <w:rPr>
           <w:rFonts w:ascii="Times New Roman" w:hAnsi="Times New Roman" w:cs="Times New Roman"/>
         </w:rPr>
-        <w:t xml:space="preserve"> cross-</w:t>
-      </w:r>
-      <w:r>
-        <w:rPr>
-          <w:rFonts w:ascii="Times New Roman" w:hAnsi="Times New Roman" w:cs="Times New Roman"/>
-        </w:rPr>
-        <w:t>validation and for the data expected to be received after the model were to be deployed.</w:t>
+        <w:t xml:space="preserve"> cross-validation</w:t>
+      </w:r>
+      <w:r>
+        <w:rPr>
+          <w:rFonts w:ascii="Times New Roman" w:hAnsi="Times New Roman" w:cs="Times New Roman"/>
+        </w:rPr>
+        <w:t>, considering the small number of examples available per class,</w:t>
+      </w:r>
+      <w:r>
+        <w:rPr>
+          <w:rFonts w:ascii="Times New Roman" w:hAnsi="Times New Roman" w:cs="Times New Roman"/>
+        </w:rPr>
+        <w:t xml:space="preserve"> </w:t>
+      </w:r>
+      <w:r>
+        <w:rPr>
+          <w:rFonts w:ascii="Times New Roman" w:hAnsi="Times New Roman" w:cs="Times New Roman"/>
+        </w:rPr>
+        <w:t>as well as</w:t>
+      </w:r>
+      <w:r>
+        <w:rPr>
+          <w:rFonts w:ascii="Times New Roman" w:hAnsi="Times New Roman" w:cs="Times New Roman"/>
+        </w:rPr>
+        <w:t xml:space="preserve"> for the data expected to be received after the model were to be deployed.</w:t>
       </w:r>
     </w:p>
     <w:p>
@@ -2466,56 +2934,51 @@
         <w:rPr>
           <w:rFonts w:ascii="Times New Roman" w:hAnsi="Times New Roman" w:cs="Times New Roman"/>
         </w:rPr>
-        <w:t xml:space="preserve">The second problem arose during the testing step. It is known that we want the test set to come from the same distribution that the train and validation set came. During the training portion of the </w:t>
-      </w:r>
-      <w:proofErr w:type="gramStart"/>
-      <w:r>
-        <w:rPr>
-          <w:rFonts w:ascii="Times New Roman" w:hAnsi="Times New Roman" w:cs="Times New Roman"/>
-        </w:rPr>
-        <w:t>code</w:t>
-      </w:r>
-      <w:proofErr w:type="gramEnd"/>
-      <w:r>
-        <w:rPr>
-          <w:rFonts w:ascii="Times New Roman" w:hAnsi="Times New Roman" w:cs="Times New Roman"/>
-        </w:rPr>
-        <w:t xml:space="preserve"> I rescaled the train and validation data in the </w:t>
-      </w:r>
-      <w:proofErr w:type="spellStart"/>
-      <w:r>
-        <w:rPr>
-          <w:rFonts w:ascii="Times New Roman" w:hAnsi="Times New Roman" w:cs="Times New Roman"/>
-        </w:rPr>
-        <w:t>ImageDataGenerator</w:t>
-      </w:r>
-      <w:proofErr w:type="spellEnd"/>
-      <w:r>
-        <w:rPr>
-          <w:rFonts w:ascii="Times New Roman" w:hAnsi="Times New Roman" w:cs="Times New Roman"/>
-        </w:rPr>
-        <w:t xml:space="preserve"> to be 1/255 of the original value in order to normalize them. The problem came because, at first, I omitted this rescaling process for the test set during the testing portion of the code, and I was getting only wrong predictions usually biased towards one unique class.</w:t>
-      </w:r>
-    </w:p>
-    <w:p>
-      <w:pPr>
-        <w:jc w:val="both"/>
-        <w:rPr>
-          <w:rFonts w:ascii="Times New Roman" w:hAnsi="Times New Roman" w:cs="Times New Roman"/>
-        </w:rPr>
-      </w:pPr>
-      <w:r>
-        <w:rPr>
-          <w:rFonts w:ascii="Times New Roman" w:hAnsi="Times New Roman" w:cs="Times New Roman"/>
-        </w:rPr>
-        <w:t xml:space="preserve">The solution to this last problem was pretty straightforward: rescale the input images by the same 1/255 factor. Once I did this, the networks started to perform as expected from </w:t>
-      </w:r>
-      <w:r>
-        <w:rPr>
-          <w:rFonts w:ascii="Times New Roman" w:hAnsi="Times New Roman" w:cs="Times New Roman"/>
-        </w:rPr>
-        <w:lastRenderedPageBreak/>
-        <w:t>their training and validation accuracies and losses.</w:t>
+        <w:t>The second problem arose during the testing step. It is known that we want the test set to come from the same distribution that the train and validation set came. During the training portion of the code</w:t>
+      </w:r>
+      <w:r>
+        <w:rPr>
+          <w:rFonts w:ascii="Times New Roman" w:hAnsi="Times New Roman" w:cs="Times New Roman"/>
+        </w:rPr>
+        <w:t>,</w:t>
+      </w:r>
+      <w:r>
+        <w:rPr>
+          <w:rFonts w:ascii="Times New Roman" w:hAnsi="Times New Roman" w:cs="Times New Roman"/>
+        </w:rPr>
+        <w:t xml:space="preserve"> I rescaled the train and validation data in the ImageDataGenerator to </w:t>
+      </w:r>
+      <w:r>
+        <w:rPr>
+          <w:rFonts w:ascii="Times New Roman" w:hAnsi="Times New Roman" w:cs="Times New Roman"/>
+        </w:rPr>
+        <w:t>be 1/255 of the original value in order to normalize them. The problem came because, at first, I omitted this rescaling process for the test set during the testing portion of the code, and I was getting only wrong predictions usually biased towards one unique class.</w:t>
+      </w:r>
+    </w:p>
+    <w:p>
+      <w:pPr>
+        <w:jc w:val="both"/>
+        <w:rPr>
+          <w:rFonts w:ascii="Times New Roman" w:hAnsi="Times New Roman" w:cs="Times New Roman"/>
+        </w:rPr>
+      </w:pPr>
+      <w:r>
+        <w:rPr>
+          <w:rFonts w:ascii="Times New Roman" w:hAnsi="Times New Roman" w:cs="Times New Roman"/>
+        </w:rPr>
+        <w:t xml:space="preserve">The solution to this last problem was pretty straightforward: rescale the input images </w:t>
+      </w:r>
+      <w:r>
+        <w:rPr>
+          <w:rFonts w:ascii="Times New Roman" w:hAnsi="Times New Roman" w:cs="Times New Roman"/>
+        </w:rPr>
+        <w:t xml:space="preserve">in the testing phase </w:t>
+      </w:r>
+      <w:r>
+        <w:rPr>
+          <w:rFonts w:ascii="Times New Roman" w:hAnsi="Times New Roman" w:cs="Times New Roman"/>
+        </w:rPr>
+        <w:t>by the same 1/255 factor. Once I did this, the networks started to perform as expected from their training and validation accuracies and losses.</w:t>
       </w:r>
     </w:p>
     <w:p>
@@ -2544,290 +3007,309 @@
           <w:rFonts w:ascii="Times New Roman" w:hAnsi="Times New Roman" w:cs="Times New Roman"/>
         </w:rPr>
       </w:pPr>
-    </w:p>
-    <w:p>
-      <w:pPr>
-        <w:jc w:val="both"/>
-        <w:rPr>
-          <w:rFonts w:ascii="Times New Roman" w:hAnsi="Times New Roman" w:cs="Times New Roman"/>
-        </w:rPr>
-      </w:pPr>
-    </w:p>
-    <w:p>
-      <w:pPr>
-        <w:jc w:val="both"/>
-        <w:rPr>
-          <w:rFonts w:ascii="Times New Roman" w:hAnsi="Times New Roman" w:cs="Times New Roman"/>
-        </w:rPr>
-      </w:pPr>
+      <w:r>
+        <w:rPr>
+          <w:rFonts w:ascii="Times New Roman" w:hAnsi="Times New Roman" w:cs="Times New Roman"/>
+        </w:rPr>
+        <w:t>The model trained using transfer learning was by far superior to the one done implementing just some convolution layers followed by fully connected layers. Even though the dataset was small, it managed to perform well without overfitting using data that came from the same distribution of images with which it was trained. It did not generalize as well</w:t>
+      </w:r>
+      <w:r>
+        <w:rPr>
+          <w:rFonts w:ascii="Times New Roman" w:hAnsi="Times New Roman" w:cs="Times New Roman"/>
+        </w:rPr>
+        <w:t xml:space="preserve"> with all of the images on the internet, whose characteristics are completely different, but it proved to work well with nearly half of the classes. The model worked as expected, and its performance could be enhanced by training it with more data</w:t>
+      </w:r>
+      <w:r>
+        <w:rPr>
+          <w:rFonts w:ascii="Times New Roman" w:hAnsi="Times New Roman" w:cs="Times New Roman"/>
+        </w:rPr>
+        <w:t>,</w:t>
+      </w:r>
+      <w:r>
+        <w:rPr>
+          <w:rFonts w:ascii="Times New Roman" w:hAnsi="Times New Roman" w:cs="Times New Roman"/>
+        </w:rPr>
+        <w:t xml:space="preserve"> </w:t>
+      </w:r>
+      <w:r>
+        <w:rPr>
+          <w:rFonts w:ascii="Times New Roman" w:hAnsi="Times New Roman" w:cs="Times New Roman"/>
+        </w:rPr>
+        <w:t>which actually reflects the variability of leaves in the real world</w:t>
+      </w:r>
+      <w:r>
+        <w:rPr>
+          <w:rFonts w:ascii="Times New Roman" w:hAnsi="Times New Roman" w:cs="Times New Roman"/>
+        </w:rPr>
+        <w:t>, and by using it only with those classes that have characteristic shape features like the ones listed previously.</w:t>
+      </w:r>
+    </w:p>
+    <w:p>
+      <w:pPr>
+        <w:jc w:val="both"/>
+        <w:rPr>
+          <w:rFonts w:ascii="Times New Roman" w:hAnsi="Times New Roman" w:cs="Times New Roman"/>
+        </w:rPr>
+      </w:pPr>
+    </w:p>
+    <w:p>
+      <w:pPr>
+        <w:jc w:val="center"/>
+        <w:rPr>
+          <w:rFonts w:ascii="Times New Roman" w:hAnsi="Times New Roman" w:cs="Times New Roman"/>
+        </w:rPr>
+      </w:pPr>
+    </w:p>
+    <w:p>
+      <w:pPr>
+        <w:jc w:val="center"/>
+        <w:rPr>
+          <w:rFonts w:ascii="Times New Roman" w:hAnsi="Times New Roman" w:cs="Times New Roman"/>
+        </w:rPr>
+      </w:pPr>
+    </w:p>
+    <w:p>
+      <w:pPr>
+        <w:jc w:val="center"/>
+        <w:rPr>
+          <w:rFonts w:ascii="Times New Roman" w:hAnsi="Times New Roman" w:cs="Times New Roman"/>
+        </w:rPr>
+      </w:pPr>
+    </w:p>
+    <w:p>
+      <w:pPr>
+        <w:jc w:val="center"/>
+        <w:rPr>
+          <w:rFonts w:ascii="Times New Roman" w:hAnsi="Times New Roman" w:cs="Times New Roman"/>
+        </w:rPr>
+      </w:pPr>
+    </w:p>
+    <w:p>
+      <w:pPr>
+        <w:jc w:val="center"/>
+        <w:rPr>
+          <w:rFonts w:ascii="Times New Roman" w:hAnsi="Times New Roman" w:cs="Times New Roman"/>
+        </w:rPr>
+      </w:pPr>
+    </w:p>
+    <w:p>
+      <w:pPr>
+        <w:jc w:val="center"/>
+        <w:rPr>
+          <w:rFonts w:ascii="Times New Roman" w:hAnsi="Times New Roman" w:cs="Times New Roman"/>
+        </w:rPr>
+      </w:pPr>
+    </w:p>
+    <w:p>
+      <w:pPr>
+        <w:jc w:val="center"/>
+        <w:rPr>
+          <w:rFonts w:ascii="Times New Roman" w:hAnsi="Times New Roman" w:cs="Times New Roman"/>
+        </w:rPr>
+      </w:pPr>
+    </w:p>
+    <w:p>
+      <w:pPr>
+        <w:jc w:val="center"/>
+        <w:rPr>
+          <w:rFonts w:ascii="Times New Roman" w:hAnsi="Times New Roman" w:cs="Times New Roman"/>
+        </w:rPr>
+      </w:pPr>
+    </w:p>
+    <w:p>
+      <w:pPr>
+        <w:jc w:val="center"/>
+        <w:rPr>
+          <w:rFonts w:ascii="Times New Roman" w:hAnsi="Times New Roman" w:cs="Times New Roman"/>
+        </w:rPr>
+      </w:pPr>
+      <w:r>
+        <w:rPr>
+          <w:rFonts w:ascii="Times New Roman" w:hAnsi="Times New Roman" w:cs="Times New Roman"/>
+        </w:rPr>
+        <w:lastRenderedPageBreak/>
+        <w:t>9</w:t>
+      </w:r>
+      <w:r>
+        <w:rPr>
+          <w:rFonts w:ascii="Times New Roman" w:hAnsi="Times New Roman" w:cs="Times New Roman"/>
+        </w:rPr>
+        <w:t>. REFERENCES</w:t>
+      </w:r>
+    </w:p>
+    <w:p>
+      <w:pPr>
+        <w:jc w:val="both"/>
+        <w:rPr>
+          <w:rFonts w:ascii="Times New Roman" w:hAnsi="Times New Roman" w:cs="Times New Roman"/>
+        </w:rPr>
+      </w:pPr>
+      <w:r>
+        <w:rPr>
+          <w:rFonts w:ascii="Times New Roman" w:hAnsi="Times New Roman" w:cs="Times New Roman"/>
+        </w:rPr>
+        <w:t xml:space="preserve">[1] Linköping University. (2016). Swedish Leaf Dataset. Recovered from: </w:t>
+      </w:r>
+      <w:proofErr w:type="gramStart"/>
+      <w:r>
+        <w:rPr>
+          <w:rFonts w:ascii="Times New Roman" w:hAnsi="Times New Roman" w:cs="Times New Roman"/>
+        </w:rPr>
+        <w:t>https://www.cvl.isy.liu.se/en/research/datasets/swedish-leaf/</w:t>
+      </w:r>
+      <w:proofErr w:type="gramEnd"/>
+    </w:p>
+    <w:p>
+      <w:pPr>
+        <w:rPr>
+          <w:rFonts w:ascii="Times New Roman" w:hAnsi="Times New Roman" w:cs="Times New Roman"/>
+        </w:rPr>
+      </w:pPr>
+      <w:r>
+        <w:rPr>
+          <w:rFonts w:ascii="Times New Roman" w:hAnsi="Times New Roman" w:cs="Times New Roman"/>
+        </w:rPr>
+        <w:t>[2]</w:t>
+      </w:r>
+      <w:r>
+        <w:rPr>
+          <w:rFonts w:ascii="Times New Roman" w:hAnsi="Times New Roman" w:cs="Times New Roman"/>
+        </w:rPr>
+        <w:t xml:space="preserve"> </w:t>
+      </w:r>
       <w:proofErr w:type="spellStart"/>
       <w:r>
         <w:rPr>
           <w:rFonts w:ascii="Times New Roman" w:hAnsi="Times New Roman" w:cs="Times New Roman"/>
         </w:rPr>
-        <w:t>HolaHola</w:t>
+        <w:t>Tunguz</w:t>
       </w:r>
       <w:proofErr w:type="spellEnd"/>
       <w:r>
         <w:rPr>
           <w:rFonts w:ascii="Times New Roman" w:hAnsi="Times New Roman" w:cs="Times New Roman"/>
         </w:rPr>
+        <w:t>, B. (2018).</w:t>
+      </w:r>
+      <w:r>
+        <w:rPr>
+          <w:rFonts w:ascii="Times New Roman" w:hAnsi="Times New Roman" w:cs="Times New Roman"/>
+        </w:rPr>
+        <w:t xml:space="preserve"> What could be explanations for validation loss zig-zagging when training a deep neural network?</w:t>
+      </w:r>
+      <w:r>
+        <w:rPr>
+          <w:rFonts w:ascii="Times New Roman" w:hAnsi="Times New Roman" w:cs="Times New Roman"/>
+        </w:rPr>
+        <w:t xml:space="preserve"> Recovered from: </w:t>
+      </w:r>
+      <w:proofErr w:type="gramStart"/>
+      <w:r>
+        <w:rPr>
+          <w:rFonts w:ascii="Times New Roman" w:hAnsi="Times New Roman" w:cs="Times New Roman"/>
+        </w:rPr>
+        <w:t>https://www.quora.com/What-could-be-explanations-for-validation-loss-zig-zagging-when-training-a-deep-neural-network</w:t>
+      </w:r>
+      <w:proofErr w:type="gramEnd"/>
+    </w:p>
+    <w:p>
+      <w:pPr>
+        <w:jc w:val="both"/>
+        <w:rPr>
+          <w:rFonts w:ascii="Times New Roman" w:hAnsi="Times New Roman" w:cs="Times New Roman"/>
+        </w:rPr>
+      </w:pPr>
+      <w:r>
+        <w:rPr>
+          <w:rFonts w:ascii="Times New Roman" w:hAnsi="Times New Roman" w:cs="Times New Roman"/>
+        </w:rPr>
+        <w:t>[</w:t>
+      </w:r>
+      <w:proofErr w:type="gramStart"/>
+      <w:r>
+        <w:rPr>
+          <w:rFonts w:ascii="Times New Roman" w:hAnsi="Times New Roman" w:cs="Times New Roman"/>
+        </w:rPr>
+        <w:t>3]</w:t>
+      </w:r>
+      <w:proofErr w:type="spellStart"/>
+      <w:r>
+        <w:rPr>
+          <w:rFonts w:ascii="Times New Roman" w:hAnsi="Times New Roman" w:cs="Times New Roman"/>
+        </w:rPr>
+        <w:t>Szegedy</w:t>
+      </w:r>
+      <w:proofErr w:type="gramEnd"/>
+      <w:r>
+        <w:rPr>
+          <w:rFonts w:ascii="Times New Roman" w:hAnsi="Times New Roman" w:cs="Times New Roman"/>
+        </w:rPr>
+        <w:t>,C</w:t>
+      </w:r>
+      <w:proofErr w:type="spellEnd"/>
+      <w:r>
+        <w:rPr>
+          <w:rFonts w:ascii="Times New Roman" w:hAnsi="Times New Roman" w:cs="Times New Roman"/>
+        </w:rPr>
+        <w:t xml:space="preserve">., </w:t>
+      </w:r>
+      <w:proofErr w:type="spellStart"/>
+      <w:r>
+        <w:rPr>
+          <w:rFonts w:ascii="Times New Roman" w:hAnsi="Times New Roman" w:cs="Times New Roman"/>
+        </w:rPr>
+        <w:t>Vanhoucke,V</w:t>
+      </w:r>
+      <w:proofErr w:type="spellEnd"/>
+      <w:r>
+        <w:rPr>
+          <w:rFonts w:ascii="Times New Roman" w:hAnsi="Times New Roman" w:cs="Times New Roman"/>
+        </w:rPr>
+        <w:t xml:space="preserve">., </w:t>
+      </w:r>
+      <w:proofErr w:type="spellStart"/>
+      <w:r>
+        <w:rPr>
+          <w:rFonts w:ascii="Times New Roman" w:hAnsi="Times New Roman" w:cs="Times New Roman"/>
+        </w:rPr>
+        <w:t>Ioffe</w:t>
+      </w:r>
+      <w:proofErr w:type="spellEnd"/>
+      <w:r>
+        <w:rPr>
+          <w:rFonts w:ascii="Times New Roman" w:hAnsi="Times New Roman" w:cs="Times New Roman"/>
+        </w:rPr>
+        <w:t xml:space="preserve">, S., &amp; </w:t>
+      </w:r>
+      <w:proofErr w:type="spellStart"/>
+      <w:r>
+        <w:rPr>
+          <w:rFonts w:ascii="Times New Roman" w:hAnsi="Times New Roman" w:cs="Times New Roman"/>
+        </w:rPr>
+        <w:t>Shlens</w:t>
+      </w:r>
+      <w:proofErr w:type="spellEnd"/>
+      <w:r>
+        <w:rPr>
+          <w:rFonts w:ascii="Times New Roman" w:hAnsi="Times New Roman" w:cs="Times New Roman"/>
+        </w:rPr>
+        <w:t xml:space="preserve">, J. (2015). </w:t>
+      </w:r>
+      <w:r>
+        <w:rPr>
+          <w:rFonts w:ascii="Times New Roman" w:hAnsi="Times New Roman" w:cs="Times New Roman"/>
+        </w:rPr>
+        <w:t>Rethinking the Inception Architecture for Computer</w:t>
+      </w:r>
+      <w:r>
+        <w:rPr>
+          <w:rFonts w:ascii="Times New Roman" w:hAnsi="Times New Roman" w:cs="Times New Roman"/>
+        </w:rPr>
+        <w:t>. Recovered from:</w:t>
+      </w:r>
+      <w:r>
         <w:t xml:space="preserve"> </w:t>
       </w:r>
-      <w:proofErr w:type="spellStart"/>
-      <w:r>
-        <w:rPr>
-          <w:rFonts w:ascii="Times New Roman" w:hAnsi="Times New Roman" w:cs="Times New Roman"/>
-        </w:rPr>
-        <w:t>puedes</w:t>
-      </w:r>
-      <w:proofErr w:type="spellEnd"/>
-      <w:r>
-        <w:rPr>
-          <w:rFonts w:ascii="Times New Roman" w:hAnsi="Times New Roman" w:cs="Times New Roman"/>
-        </w:rPr>
-        <w:t xml:space="preserve"> </w:t>
-      </w:r>
-      <w:proofErr w:type="spellStart"/>
-      <w:r>
-        <w:rPr>
-          <w:rFonts w:ascii="Times New Roman" w:hAnsi="Times New Roman" w:cs="Times New Roman"/>
-        </w:rPr>
-        <w:t>ver</w:t>
-      </w:r>
-      <w:proofErr w:type="spellEnd"/>
-      <w:r>
-        <w:rPr>
-          <w:rFonts w:ascii="Times New Roman" w:hAnsi="Times New Roman" w:cs="Times New Roman"/>
-        </w:rPr>
-        <w:t xml:space="preserve"> </w:t>
-      </w:r>
-      <w:proofErr w:type="spellStart"/>
-      <w:r>
-        <w:rPr>
-          <w:rFonts w:ascii="Times New Roman" w:hAnsi="Times New Roman" w:cs="Times New Roman"/>
-        </w:rPr>
-        <w:t>esto</w:t>
-      </w:r>
-      <w:proofErr w:type="spellEnd"/>
-      <w:r>
-        <w:rPr>
-          <w:rFonts w:ascii="Times New Roman" w:hAnsi="Times New Roman" w:cs="Times New Roman"/>
-        </w:rPr>
-        <w:t>?</w:t>
-      </w:r>
-    </w:p>
-    <w:p>
-      <w:pPr>
-        <w:jc w:val="both"/>
-        <w:rPr>
-          <w:rFonts w:ascii="Times New Roman" w:hAnsi="Times New Roman" w:cs="Times New Roman"/>
-        </w:rPr>
-      </w:pPr>
-    </w:p>
-    <w:p>
-      <w:pPr>
-        <w:jc w:val="both"/>
-        <w:rPr>
-          <w:rFonts w:ascii="Times New Roman" w:hAnsi="Times New Roman" w:cs="Times New Roman"/>
-        </w:rPr>
-      </w:pPr>
-    </w:p>
-    <w:p>
-      <w:pPr>
-        <w:jc w:val="center"/>
-        <w:rPr>
-          <w:rFonts w:ascii="Times New Roman" w:hAnsi="Times New Roman" w:cs="Times New Roman"/>
-        </w:rPr>
-      </w:pPr>
-      <w:r>
-        <w:rPr>
-          <w:rFonts w:ascii="Times New Roman" w:hAnsi="Times New Roman" w:cs="Times New Roman"/>
-        </w:rPr>
-        <w:t>x.- REFERENCES</w:t>
-      </w:r>
-    </w:p>
-    <w:p>
-      <w:pPr>
-        <w:jc w:val="both"/>
-        <w:rPr>
-          <w:rFonts w:ascii="Times New Roman" w:hAnsi="Times New Roman" w:cs="Times New Roman"/>
-        </w:rPr>
-      </w:pPr>
-    </w:p>
-    <w:p>
-      <w:pPr>
-        <w:jc w:val="both"/>
-        <w:rPr>
-          <w:rFonts w:ascii="Times New Roman" w:hAnsi="Times New Roman" w:cs="Times New Roman"/>
-        </w:rPr>
-      </w:pPr>
-      <w:r>
-        <w:rPr>
-          <w:rFonts w:ascii="Times New Roman" w:hAnsi="Times New Roman" w:cs="Times New Roman"/>
-        </w:rPr>
-        <w:t xml:space="preserve">[1] Linköping University. (2016). Swedish Leaf Dataset. Recovered from: </w:t>
-      </w:r>
-      <w:proofErr w:type="gramStart"/>
-      <w:r>
-        <w:rPr>
-          <w:rFonts w:ascii="Times New Roman" w:hAnsi="Times New Roman" w:cs="Times New Roman"/>
-        </w:rPr>
-        <w:t>https://www.cvl.isy.liu.se/en/research/datasets/swedish-leaf/</w:t>
-      </w:r>
-      <w:proofErr w:type="gramEnd"/>
-    </w:p>
-    <w:p>
-      <w:pPr>
-        <w:rPr>
-          <w:rFonts w:ascii="Times New Roman" w:hAnsi="Times New Roman" w:cs="Times New Roman"/>
-        </w:rPr>
-      </w:pPr>
-      <w:r>
-        <w:rPr>
-          <w:rFonts w:ascii="Times New Roman" w:hAnsi="Times New Roman" w:cs="Times New Roman"/>
-        </w:rPr>
-        <w:t>[2]</w:t>
-      </w:r>
-      <w:r>
-        <w:rPr>
-          <w:rFonts w:ascii="Times New Roman" w:hAnsi="Times New Roman" w:cs="Times New Roman"/>
-        </w:rPr>
-        <w:t xml:space="preserve"> </w:t>
-      </w:r>
-      <w:proofErr w:type="spellStart"/>
-      <w:r>
-        <w:rPr>
-          <w:rFonts w:ascii="Times New Roman" w:hAnsi="Times New Roman" w:cs="Times New Roman"/>
-        </w:rPr>
-        <w:t>Tunguz</w:t>
-      </w:r>
-      <w:proofErr w:type="spellEnd"/>
-      <w:r>
-        <w:rPr>
-          <w:rFonts w:ascii="Times New Roman" w:hAnsi="Times New Roman" w:cs="Times New Roman"/>
-        </w:rPr>
-        <w:t>, B. (2018).</w:t>
-      </w:r>
-      <w:r>
-        <w:rPr>
-          <w:rFonts w:ascii="Times New Roman" w:hAnsi="Times New Roman" w:cs="Times New Roman"/>
-        </w:rPr>
-        <w:t xml:space="preserve"> What could be explanations for validation loss zig-zagging when training a deep neural network?</w:t>
-      </w:r>
-      <w:r>
-        <w:rPr>
-          <w:rFonts w:ascii="Times New Roman" w:hAnsi="Times New Roman" w:cs="Times New Roman"/>
-        </w:rPr>
-        <w:t xml:space="preserve"> Recovered from: </w:t>
-      </w:r>
-      <w:proofErr w:type="gramStart"/>
-      <w:r>
-        <w:rPr>
-          <w:rFonts w:ascii="Times New Roman" w:hAnsi="Times New Roman" w:cs="Times New Roman"/>
-        </w:rPr>
-        <w:t>https://www.quora.com/What-could-be-explanations-for-validation-loss-zig-zagging-when-training-a-deep-neural-network</w:t>
-      </w:r>
-      <w:proofErr w:type="gramEnd"/>
-    </w:p>
-    <w:p>
-      <w:pPr>
-        <w:jc w:val="both"/>
-        <w:rPr>
-          <w:rFonts w:ascii="Times New Roman" w:hAnsi="Times New Roman" w:cs="Times New Roman"/>
-        </w:rPr>
-      </w:pPr>
-      <w:r>
-        <w:rPr>
-          <w:rFonts w:ascii="Times New Roman" w:hAnsi="Times New Roman" w:cs="Times New Roman"/>
-        </w:rPr>
-        <w:t>[</w:t>
-      </w:r>
-      <w:proofErr w:type="gramStart"/>
-      <w:r>
-        <w:rPr>
-          <w:rFonts w:ascii="Times New Roman" w:hAnsi="Times New Roman" w:cs="Times New Roman"/>
-        </w:rPr>
-        <w:t>3]</w:t>
-      </w:r>
-      <w:proofErr w:type="spellStart"/>
-      <w:r>
-        <w:rPr>
-          <w:rFonts w:ascii="Times New Roman" w:hAnsi="Times New Roman" w:cs="Times New Roman"/>
-        </w:rPr>
-        <w:t>Szegedy</w:t>
-      </w:r>
-      <w:proofErr w:type="gramEnd"/>
-      <w:r>
-        <w:rPr>
-          <w:rFonts w:ascii="Times New Roman" w:hAnsi="Times New Roman" w:cs="Times New Roman"/>
-        </w:rPr>
-        <w:t>,C</w:t>
-      </w:r>
-      <w:proofErr w:type="spellEnd"/>
-      <w:r>
-        <w:rPr>
-          <w:rFonts w:ascii="Times New Roman" w:hAnsi="Times New Roman" w:cs="Times New Roman"/>
-        </w:rPr>
-        <w:t xml:space="preserve">., </w:t>
-      </w:r>
-      <w:proofErr w:type="spellStart"/>
-      <w:r>
-        <w:rPr>
-          <w:rFonts w:ascii="Times New Roman" w:hAnsi="Times New Roman" w:cs="Times New Roman"/>
-        </w:rPr>
-        <w:t>Vanhoucke,V</w:t>
-      </w:r>
-      <w:proofErr w:type="spellEnd"/>
-      <w:r>
-        <w:rPr>
-          <w:rFonts w:ascii="Times New Roman" w:hAnsi="Times New Roman" w:cs="Times New Roman"/>
-        </w:rPr>
-        <w:t xml:space="preserve">., </w:t>
-      </w:r>
-      <w:proofErr w:type="spellStart"/>
-      <w:r>
-        <w:rPr>
-          <w:rFonts w:ascii="Times New Roman" w:hAnsi="Times New Roman" w:cs="Times New Roman"/>
-        </w:rPr>
-        <w:t>Ioffe</w:t>
-      </w:r>
-      <w:proofErr w:type="spellEnd"/>
-      <w:r>
-        <w:rPr>
-          <w:rFonts w:ascii="Times New Roman" w:hAnsi="Times New Roman" w:cs="Times New Roman"/>
-        </w:rPr>
-        <w:t xml:space="preserve">, S., &amp; </w:t>
-      </w:r>
-      <w:proofErr w:type="spellStart"/>
-      <w:r>
-        <w:rPr>
-          <w:rFonts w:ascii="Times New Roman" w:hAnsi="Times New Roman" w:cs="Times New Roman"/>
-        </w:rPr>
-        <w:t>Shlens</w:t>
-      </w:r>
-      <w:proofErr w:type="spellEnd"/>
-      <w:r>
-        <w:rPr>
-          <w:rFonts w:ascii="Times New Roman" w:hAnsi="Times New Roman" w:cs="Times New Roman"/>
-        </w:rPr>
-        <w:t xml:space="preserve">, J. (2015). </w:t>
-      </w:r>
-      <w:r>
-        <w:rPr>
-          <w:rFonts w:ascii="Times New Roman" w:hAnsi="Times New Roman" w:cs="Times New Roman"/>
-        </w:rPr>
-        <w:t>Rethinking the Inception Architecture for Computer</w:t>
-      </w:r>
-      <w:r>
-        <w:rPr>
-          <w:rFonts w:ascii="Times New Roman" w:hAnsi="Times New Roman" w:cs="Times New Roman"/>
-        </w:rPr>
-        <w:t>. Recovered from:</w:t>
-      </w:r>
-      <w:r>
-        <w:t xml:space="preserve"> </w:t>
-      </w:r>
       <w:r>
         <w:rPr>
           <w:rFonts w:ascii="Times New Roman" w:hAnsi="Times New Roman" w:cs="Times New Roman"/>
@@ -2848,7 +3330,7 @@
         </w:rPr>
         <w:t>[4]</w:t>
       </w:r>
-      <w:hyperlink r:id="rId16" w:history="1">
+      <w:hyperlink r:id="rId13" w:history="1">
         <w:r>
           <w:rPr>
             <w:rStyle w:val="Hipervnculo"/>
@@ -2918,74 +3400,149 @@
       <w:r>
         <w:rPr>
           <w:rFonts w:ascii="Times New Roman" w:hAnsi="Times New Roman" w:cs="Times New Roman"/>
+        </w:rPr>
+        <w:t>[</w:t>
+      </w:r>
+      <w:proofErr w:type="gramStart"/>
+      <w:r>
+        <w:rPr>
+          <w:rFonts w:ascii="Times New Roman" w:hAnsi="Times New Roman" w:cs="Times New Roman"/>
+        </w:rPr>
+        <w:t>6]</w:t>
+      </w:r>
+      <w:r>
+        <w:rPr>
+          <w:rFonts w:ascii="Times New Roman" w:hAnsi="Times New Roman" w:cs="Times New Roman"/>
+        </w:rPr>
+        <w:t>Ng</w:t>
+      </w:r>
+      <w:proofErr w:type="gramEnd"/>
+      <w:r>
+        <w:rPr>
+          <w:rFonts w:ascii="Times New Roman" w:hAnsi="Times New Roman" w:cs="Times New Roman"/>
+        </w:rPr>
+        <w:t xml:space="preserve">, A. &amp; Moroney, L. (n.d.) </w:t>
+      </w:r>
+      <w:r>
+        <w:rPr>
+          <w:rFonts w:ascii="Times New Roman" w:hAnsi="Times New Roman" w:cs="Times New Roman"/>
+        </w:rPr>
+        <w:t xml:space="preserve"> Convolutional Neural Networks in </w:t>
+      </w:r>
+      <w:proofErr w:type="spellStart"/>
+      <w:r>
+        <w:rPr>
+          <w:rFonts w:ascii="Times New Roman" w:hAnsi="Times New Roman" w:cs="Times New Roman"/>
+        </w:rPr>
+        <w:t>Tensorflow</w:t>
+      </w:r>
+      <w:proofErr w:type="spellEnd"/>
+      <w:r>
+        <w:rPr>
+          <w:rFonts w:ascii="Times New Roman" w:hAnsi="Times New Roman" w:cs="Times New Roman"/>
+        </w:rPr>
+        <w:t>.</w:t>
+      </w:r>
+      <w:r>
+        <w:rPr>
+          <w:rFonts w:ascii="Times New Roman" w:hAnsi="Times New Roman" w:cs="Times New Roman"/>
+        </w:rPr>
+        <w:t xml:space="preserve"> Recovered from: </w:t>
+      </w:r>
+      <w:proofErr w:type="gramStart"/>
+      <w:r>
+        <w:rPr>
+          <w:rFonts w:ascii="Times New Roman" w:hAnsi="Times New Roman" w:cs="Times New Roman"/>
+        </w:rPr>
+        <w:t>https://www.coursera.org/professional</w:t>
+      </w:r>
+      <w:r>
+        <w:rPr>
+          <w:rFonts w:ascii="Times New Roman" w:hAnsi="Times New Roman" w:cs="Times New Roman"/>
+        </w:rPr>
+        <w:t>-certificates/tensorflow-in-practice</w:t>
+      </w:r>
+      <w:proofErr w:type="gramEnd"/>
+    </w:p>
+    <w:p>
+      <w:pPr>
+        <w:jc w:val="both"/>
+        <w:rPr>
+          <w:rFonts w:ascii="Times New Roman" w:hAnsi="Times New Roman" w:cs="Times New Roman"/>
+        </w:rPr>
+      </w:pPr>
+      <w:r>
+        <w:rPr>
+          <w:rFonts w:ascii="Times New Roman" w:hAnsi="Times New Roman" w:cs="Times New Roman"/>
+        </w:rPr>
+        <w:t xml:space="preserve">[7] </w:t>
+      </w:r>
+      <w:proofErr w:type="spellStart"/>
+      <w:r>
+        <w:rPr>
+          <w:rFonts w:ascii="Times New Roman" w:hAnsi="Times New Roman" w:cs="Times New Roman"/>
+        </w:rPr>
+        <w:t>Tensorflow</w:t>
+      </w:r>
+      <w:proofErr w:type="spellEnd"/>
+      <w:r>
+        <w:rPr>
+          <w:rFonts w:ascii="Times New Roman" w:hAnsi="Times New Roman" w:cs="Times New Roman"/>
+        </w:rPr>
+        <w:t xml:space="preserve">. (2021). Transfer Learning and Fine-Tuning. Recovered from: </w:t>
+      </w:r>
+      <w:proofErr w:type="gramStart"/>
+      <w:r>
+        <w:rPr>
+          <w:rFonts w:ascii="Times New Roman" w:hAnsi="Times New Roman" w:cs="Times New Roman"/>
+        </w:rPr>
+        <w:t>https://www.tensorflow.org/tutorials/images/transfer_learning</w:t>
+      </w:r>
+      <w:proofErr w:type="gramEnd"/>
+    </w:p>
+    <w:p>
+      <w:pPr>
+        <w:jc w:val="both"/>
+        <w:rPr>
+          <w:rFonts w:ascii="Times New Roman" w:hAnsi="Times New Roman" w:cs="Times New Roman"/>
+        </w:rPr>
+      </w:pPr>
+      <w:r>
+        <w:rPr>
+          <w:rFonts w:ascii="Times New Roman" w:hAnsi="Times New Roman" w:cs="Times New Roman"/>
           <w:highlight w:val="yellow"/>
         </w:rPr>
-        <w:t>[6] Coursera</w:t>
-      </w:r>
+        <w:t>[</w:t>
+      </w:r>
+      <w:proofErr w:type="gramStart"/>
       <w:r>
         <w:rPr>
           <w:rFonts w:ascii="Times New Roman" w:hAnsi="Times New Roman" w:cs="Times New Roman"/>
           <w:highlight w:val="yellow"/>
         </w:rPr>
-        <w:t>’s</w:t>
-      </w:r>
-      <w:r>
-        <w:rPr>
-          <w:rFonts w:ascii="Times New Roman" w:hAnsi="Times New Roman" w:cs="Times New Roman"/>
-          <w:highlight w:val="yellow"/>
-        </w:rPr>
-        <w:t xml:space="preserve"> Convolutional Neural Networks in </w:t>
+        <w:t>8]</w:t>
       </w:r>
       <w:proofErr w:type="spellStart"/>
       <w:r>
         <w:rPr>
           <w:rFonts w:ascii="Times New Roman" w:hAnsi="Times New Roman" w:cs="Times New Roman"/>
-          <w:highlight w:val="yellow"/>
-        </w:rPr>
-        <w:t>Tensorflow</w:t>
+        </w:rPr>
+        <w:t>Söderkvist</w:t>
       </w:r>
       <w:proofErr w:type="spellEnd"/>
-      <w:r>
-        <w:rPr>
-          <w:rFonts w:ascii="Times New Roman" w:hAnsi="Times New Roman" w:cs="Times New Roman"/>
-          <w:highlight w:val="yellow"/>
-        </w:rPr>
-        <w:t>.</w:t>
-      </w:r>
-    </w:p>
-    <w:p>
-      <w:pPr>
-        <w:jc w:val="both"/>
-        <w:rPr>
-          <w:rFonts w:ascii="Times New Roman" w:hAnsi="Times New Roman" w:cs="Times New Roman"/>
-        </w:rPr>
-      </w:pPr>
-      <w:r>
-        <w:rPr>
-          <w:rFonts w:ascii="Times New Roman" w:hAnsi="Times New Roman" w:cs="Times New Roman"/>
-        </w:rPr>
-        <w:t xml:space="preserve">[7] </w:t>
-      </w:r>
-      <w:proofErr w:type="spellStart"/>
-      <w:r>
-        <w:rPr>
-          <w:rFonts w:ascii="Times New Roman" w:hAnsi="Times New Roman" w:cs="Times New Roman"/>
-        </w:rPr>
-        <w:t>Tensorflow</w:t>
-      </w:r>
-      <w:proofErr w:type="spellEnd"/>
-      <w:r>
-        <w:rPr>
-          <w:rFonts w:ascii="Times New Roman" w:hAnsi="Times New Roman" w:cs="Times New Roman"/>
-        </w:rPr>
-        <w:t xml:space="preserve">. (2021). Transfer Learning and Fine-Tuning. Recovered from: </w:t>
+      <w:proofErr w:type="gramEnd"/>
+      <w:r>
+        <w:rPr>
+          <w:rFonts w:ascii="Times New Roman" w:hAnsi="Times New Roman" w:cs="Times New Roman"/>
+        </w:rPr>
+        <w:t xml:space="preserve">, O. (2001) Computer Vision Classification of Leaves from Swedish Trees. (Thesis). Recovered from: </w:t>
       </w:r>
       <w:proofErr w:type="gramStart"/>
       <w:r>
         <w:rPr>
           <w:rFonts w:ascii="Times New Roman" w:hAnsi="Times New Roman" w:cs="Times New Roman"/>
         </w:rPr>
-        <w:t>https://www.tensorflow.org/tutorials/images/transfer_learning</w:t>
+        <w:t>http://www.diva-portal.org/smash/get/diva2:303038/FULLTEXT01.pdf</w:t>
       </w:r>
       <w:proofErr w:type="gramEnd"/>
     </w:p>
@@ -2996,236 +3553,242 @@
           <w:rFonts w:ascii="Times New Roman" w:hAnsi="Times New Roman" w:cs="Times New Roman"/>
         </w:rPr>
       </w:pPr>
-      <w:r>
-        <w:rPr>
-          <w:rFonts w:ascii="Times New Roman" w:hAnsi="Times New Roman" w:cs="Times New Roman"/>
-          <w:highlight w:val="yellow"/>
-        </w:rPr>
-        <w:t>[8]</w:t>
-      </w:r>
-    </w:p>
-    <w:p>
-      <w:pPr>
-        <w:jc w:val="both"/>
-        <w:rPr>
-          <w:rFonts w:ascii="Times New Roman" w:hAnsi="Times New Roman" w:cs="Times New Roman"/>
-        </w:rPr>
-      </w:pPr>
-      <w:r>
-        <w:rPr>
-          <w:rFonts w:ascii="Times New Roman" w:hAnsi="Times New Roman" w:cs="Times New Roman"/>
-          <w:highlight w:val="yellow"/>
-        </w:rPr>
-        <w:t>[</w:t>
-      </w:r>
-      <w:proofErr w:type="gramStart"/>
-      <w:r>
-        <w:rPr>
-          <w:rFonts w:ascii="Times New Roman" w:hAnsi="Times New Roman" w:cs="Times New Roman"/>
-          <w:highlight w:val="yellow"/>
-        </w:rPr>
-        <w:t>9]</w:t>
-      </w:r>
-      <w:r>
-        <w:rPr>
-          <w:rFonts w:ascii="Times New Roman" w:hAnsi="Times New Roman" w:cs="Times New Roman"/>
-        </w:rPr>
-        <w:t>Computer</w:t>
-      </w:r>
-      <w:proofErr w:type="gramEnd"/>
-      <w:r>
-        <w:rPr>
-          <w:rFonts w:ascii="Times New Roman" w:hAnsi="Times New Roman" w:cs="Times New Roman"/>
-        </w:rPr>
-        <w:t xml:space="preserve"> Vision Classification of Leaves from Swedish Trees.</w:t>
-      </w:r>
-    </w:p>
-    <w:p>
-      <w:pPr>
-        <w:jc w:val="both"/>
-        <w:rPr>
-          <w:rFonts w:ascii="Times New Roman" w:hAnsi="Times New Roman" w:cs="Times New Roman"/>
-        </w:rPr>
-      </w:pPr>
-    </w:p>
-    <w:p>
-      <w:pPr>
-        <w:jc w:val="both"/>
-        <w:rPr>
-          <w:rFonts w:ascii="Times New Roman" w:hAnsi="Times New Roman" w:cs="Times New Roman"/>
-        </w:rPr>
-      </w:pPr>
-    </w:p>
-    <w:p>
-      <w:pPr>
-        <w:jc w:val="both"/>
-        <w:rPr>
-          <w:rFonts w:ascii="Times New Roman" w:hAnsi="Times New Roman" w:cs="Times New Roman"/>
-        </w:rPr>
-      </w:pPr>
-    </w:p>
-    <w:p>
-      <w:pPr>
-        <w:jc w:val="both"/>
-        <w:rPr>
-          <w:rFonts w:ascii="Times New Roman" w:hAnsi="Times New Roman" w:cs="Times New Roman"/>
-        </w:rPr>
-      </w:pPr>
-    </w:p>
-    <w:p>
-      <w:pPr>
-        <w:jc w:val="both"/>
-        <w:rPr>
-          <w:rFonts w:ascii="Times New Roman" w:hAnsi="Times New Roman" w:cs="Times New Roman"/>
-        </w:rPr>
-      </w:pPr>
-    </w:p>
-    <w:p>
-      <w:pPr>
-        <w:jc w:val="both"/>
-        <w:rPr>
-          <w:rFonts w:ascii="Times New Roman" w:hAnsi="Times New Roman" w:cs="Times New Roman"/>
-        </w:rPr>
-      </w:pPr>
-    </w:p>
-    <w:p>
-      <w:pPr>
-        <w:jc w:val="both"/>
-        <w:rPr>
-          <w:rFonts w:ascii="Times New Roman" w:hAnsi="Times New Roman" w:cs="Times New Roman"/>
-        </w:rPr>
-      </w:pPr>
-    </w:p>
-    <w:p>
-      <w:pPr>
-        <w:jc w:val="both"/>
-        <w:rPr>
-          <w:rFonts w:ascii="Times New Roman" w:hAnsi="Times New Roman" w:cs="Times New Roman"/>
-        </w:rPr>
-      </w:pPr>
-    </w:p>
-    <w:p>
-      <w:pPr>
-        <w:jc w:val="both"/>
-        <w:rPr>
-          <w:rFonts w:ascii="Times New Roman" w:hAnsi="Times New Roman" w:cs="Times New Roman"/>
-        </w:rPr>
-      </w:pPr>
-    </w:p>
-    <w:p>
-      <w:pPr>
-        <w:jc w:val="both"/>
-        <w:rPr>
-          <w:rFonts w:ascii="Times New Roman" w:hAnsi="Times New Roman" w:cs="Times New Roman"/>
-        </w:rPr>
-      </w:pPr>
-    </w:p>
-    <w:p>
-      <w:pPr>
-        <w:jc w:val="both"/>
-        <w:rPr>
-          <w:rFonts w:ascii="Times New Roman" w:hAnsi="Times New Roman" w:cs="Times New Roman"/>
-        </w:rPr>
-      </w:pPr>
-    </w:p>
-    <w:p>
-      <w:pPr>
-        <w:jc w:val="both"/>
-        <w:rPr>
-          <w:rFonts w:ascii="Times New Roman" w:hAnsi="Times New Roman" w:cs="Times New Roman"/>
-        </w:rPr>
-      </w:pPr>
-    </w:p>
-    <w:p>
-      <w:pPr>
-        <w:jc w:val="both"/>
-        <w:rPr>
-          <w:rFonts w:ascii="Times New Roman" w:hAnsi="Times New Roman" w:cs="Times New Roman"/>
-        </w:rPr>
-      </w:pPr>
-    </w:p>
-    <w:p>
-      <w:pPr>
-        <w:jc w:val="both"/>
-        <w:rPr>
-          <w:rFonts w:ascii="Times New Roman" w:hAnsi="Times New Roman" w:cs="Times New Roman"/>
-        </w:rPr>
-      </w:pPr>
-    </w:p>
-    <w:p>
-      <w:pPr>
-        <w:jc w:val="both"/>
-        <w:rPr>
-          <w:rFonts w:ascii="Times New Roman" w:hAnsi="Times New Roman" w:cs="Times New Roman"/>
-        </w:rPr>
-      </w:pPr>
-    </w:p>
-    <w:p>
-      <w:pPr>
-        <w:jc w:val="both"/>
-        <w:rPr>
-          <w:rFonts w:ascii="Times New Roman" w:hAnsi="Times New Roman" w:cs="Times New Roman"/>
-        </w:rPr>
-      </w:pPr>
-    </w:p>
-    <w:p>
-      <w:pPr>
-        <w:jc w:val="both"/>
-        <w:rPr>
-          <w:rFonts w:ascii="Times New Roman" w:hAnsi="Times New Roman" w:cs="Times New Roman"/>
-        </w:rPr>
-      </w:pPr>
-    </w:p>
-    <w:p>
-      <w:pPr>
-        <w:jc w:val="both"/>
-        <w:rPr>
-          <w:rFonts w:ascii="Times New Roman" w:hAnsi="Times New Roman" w:cs="Times New Roman"/>
-        </w:rPr>
-      </w:pPr>
-    </w:p>
-    <w:p>
-      <w:pPr>
-        <w:jc w:val="both"/>
-        <w:rPr>
-          <w:rFonts w:ascii="Times New Roman" w:hAnsi="Times New Roman" w:cs="Times New Roman"/>
-        </w:rPr>
-      </w:pPr>
-    </w:p>
-    <w:p>
-      <w:pPr>
-        <w:jc w:val="both"/>
-        <w:rPr>
-          <w:rFonts w:ascii="Times New Roman" w:hAnsi="Times New Roman" w:cs="Times New Roman"/>
-        </w:rPr>
-      </w:pPr>
-    </w:p>
-    <w:p>
-      <w:pPr>
-        <w:jc w:val="both"/>
-        <w:rPr>
-          <w:rFonts w:ascii="Times New Roman" w:hAnsi="Times New Roman" w:cs="Times New Roman"/>
-        </w:rPr>
-      </w:pPr>
-    </w:p>
-    <w:p>
-      <w:pPr>
-        <w:jc w:val="both"/>
-        <w:rPr>
-          <w:rFonts w:ascii="Times New Roman" w:hAnsi="Times New Roman" w:cs="Times New Roman"/>
-        </w:rPr>
-      </w:pPr>
-    </w:p>
-    <w:p>
-      <w:pPr>
-        <w:jc w:val="both"/>
-        <w:rPr>
-          <w:rFonts w:ascii="Times New Roman" w:hAnsi="Times New Roman" w:cs="Times New Roman"/>
-        </w:rPr>
-      </w:pPr>
-    </w:p>
-    <w:p>
-      <w:pPr>
+    </w:p>
+    <w:p>
+      <w:pPr>
+        <w:jc w:val="both"/>
+        <w:rPr>
+          <w:rFonts w:ascii="Times New Roman" w:hAnsi="Times New Roman" w:cs="Times New Roman"/>
+        </w:rPr>
+      </w:pPr>
+    </w:p>
+    <w:p>
+      <w:pPr>
+        <w:jc w:val="both"/>
+        <w:rPr>
+          <w:rFonts w:ascii="Times New Roman" w:hAnsi="Times New Roman" w:cs="Times New Roman"/>
+        </w:rPr>
+      </w:pPr>
+    </w:p>
+    <w:p>
+      <w:pPr>
+        <w:jc w:val="both"/>
+        <w:rPr>
+          <w:rFonts w:ascii="Times New Roman" w:hAnsi="Times New Roman" w:cs="Times New Roman"/>
+        </w:rPr>
+      </w:pPr>
+    </w:p>
+    <w:p>
+      <w:pPr>
+        <w:jc w:val="both"/>
+        <w:rPr>
+          <w:rFonts w:ascii="Times New Roman" w:hAnsi="Times New Roman" w:cs="Times New Roman"/>
+        </w:rPr>
+      </w:pPr>
+    </w:p>
+    <w:p>
+      <w:pPr>
+        <w:jc w:val="both"/>
+        <w:rPr>
+          <w:rFonts w:ascii="Times New Roman" w:hAnsi="Times New Roman" w:cs="Times New Roman"/>
+        </w:rPr>
+      </w:pPr>
+    </w:p>
+    <w:p>
+      <w:pPr>
+        <w:jc w:val="both"/>
+        <w:rPr>
+          <w:rFonts w:ascii="Times New Roman" w:hAnsi="Times New Roman" w:cs="Times New Roman"/>
+        </w:rPr>
+      </w:pPr>
+    </w:p>
+    <w:p>
+      <w:pPr>
+        <w:jc w:val="both"/>
+        <w:rPr>
+          <w:rFonts w:ascii="Times New Roman" w:hAnsi="Times New Roman" w:cs="Times New Roman"/>
+        </w:rPr>
+      </w:pPr>
+    </w:p>
+    <w:p>
+      <w:pPr>
+        <w:jc w:val="both"/>
+        <w:rPr>
+          <w:rFonts w:ascii="Times New Roman" w:hAnsi="Times New Roman" w:cs="Times New Roman"/>
+        </w:rPr>
+      </w:pPr>
+    </w:p>
+    <w:p>
+      <w:pPr>
+        <w:jc w:val="both"/>
+        <w:rPr>
+          <w:rFonts w:ascii="Times New Roman" w:hAnsi="Times New Roman" w:cs="Times New Roman"/>
+        </w:rPr>
+      </w:pPr>
+    </w:p>
+    <w:p>
+      <w:pPr>
+        <w:jc w:val="both"/>
+        <w:rPr>
+          <w:rFonts w:ascii="Times New Roman" w:hAnsi="Times New Roman" w:cs="Times New Roman"/>
+        </w:rPr>
+      </w:pPr>
+    </w:p>
+    <w:p>
+      <w:pPr>
+        <w:jc w:val="both"/>
+        <w:rPr>
+          <w:rFonts w:ascii="Times New Roman" w:hAnsi="Times New Roman" w:cs="Times New Roman"/>
+        </w:rPr>
+      </w:pPr>
+    </w:p>
+    <w:p>
+      <w:pPr>
+        <w:jc w:val="both"/>
+        <w:rPr>
+          <w:rFonts w:ascii="Times New Roman" w:hAnsi="Times New Roman" w:cs="Times New Roman"/>
+        </w:rPr>
+      </w:pPr>
+    </w:p>
+    <w:p>
+      <w:pPr>
+        <w:jc w:val="both"/>
+        <w:rPr>
+          <w:rFonts w:ascii="Times New Roman" w:hAnsi="Times New Roman" w:cs="Times New Roman"/>
+        </w:rPr>
+      </w:pPr>
+    </w:p>
+    <w:p>
+      <w:pPr>
+        <w:jc w:val="both"/>
+        <w:rPr>
+          <w:rFonts w:ascii="Times New Roman" w:hAnsi="Times New Roman" w:cs="Times New Roman"/>
+        </w:rPr>
+      </w:pPr>
+    </w:p>
+    <w:p>
+      <w:pPr>
+        <w:jc w:val="both"/>
+        <w:rPr>
+          <w:rFonts w:ascii="Times New Roman" w:hAnsi="Times New Roman" w:cs="Times New Roman"/>
+        </w:rPr>
+      </w:pPr>
+    </w:p>
+    <w:p>
+      <w:pPr>
+        <w:jc w:val="both"/>
+        <w:rPr>
+          <w:rFonts w:ascii="Times New Roman" w:hAnsi="Times New Roman" w:cs="Times New Roman"/>
+        </w:rPr>
+      </w:pPr>
+    </w:p>
+    <w:p>
+      <w:pPr>
+        <w:jc w:val="both"/>
+        <w:rPr>
+          <w:rFonts w:ascii="Times New Roman" w:hAnsi="Times New Roman" w:cs="Times New Roman"/>
+        </w:rPr>
+      </w:pPr>
+    </w:p>
+    <w:p>
+      <w:pPr>
+        <w:jc w:val="both"/>
+        <w:rPr>
+          <w:rFonts w:ascii="Times New Roman" w:hAnsi="Times New Roman" w:cs="Times New Roman"/>
+        </w:rPr>
+      </w:pPr>
+    </w:p>
+    <w:p>
+      <w:pPr>
+        <w:jc w:val="both"/>
+        <w:rPr>
+          <w:rFonts w:ascii="Times New Roman" w:hAnsi="Times New Roman" w:cs="Times New Roman"/>
+        </w:rPr>
+      </w:pPr>
+    </w:p>
+    <w:p>
+      <w:pPr>
+        <w:jc w:val="both"/>
+        <w:rPr>
+          <w:rFonts w:ascii="Times New Roman" w:hAnsi="Times New Roman" w:cs="Times New Roman"/>
+        </w:rPr>
+      </w:pPr>
+    </w:p>
+    <w:p>
+      <w:pPr>
+        <w:jc w:val="both"/>
+        <w:rPr>
+          <w:rFonts w:ascii="Times New Roman" w:hAnsi="Times New Roman" w:cs="Times New Roman"/>
+        </w:rPr>
+      </w:pPr>
+    </w:p>
+    <w:p>
+      <w:pPr>
+        <w:jc w:val="both"/>
+        <w:rPr>
+          <w:rFonts w:ascii="Times New Roman" w:hAnsi="Times New Roman" w:cs="Times New Roman"/>
+        </w:rPr>
+      </w:pPr>
+    </w:p>
+    <w:p>
+      <w:pPr>
+        <w:jc w:val="both"/>
+        <w:rPr>
+          <w:rFonts w:ascii="Times New Roman" w:hAnsi="Times New Roman" w:cs="Times New Roman"/>
+        </w:rPr>
+      </w:pPr>
+    </w:p>
+    <w:p>
+      <w:pPr>
+        <w:jc w:val="both"/>
+        <w:rPr>
+          <w:rFonts w:ascii="Times New Roman" w:hAnsi="Times New Roman" w:cs="Times New Roman"/>
+        </w:rPr>
+      </w:pPr>
+    </w:p>
+    <w:p>
+      <w:pPr>
+        <w:jc w:val="both"/>
+        <w:rPr>
+          <w:rFonts w:ascii="Times New Roman" w:hAnsi="Times New Roman" w:cs="Times New Roman"/>
+        </w:rPr>
+      </w:pPr>
+    </w:p>
+    <w:p>
+      <w:pPr>
+        <w:jc w:val="both"/>
+        <w:rPr>
+          <w:rFonts w:ascii="Times New Roman" w:hAnsi="Times New Roman" w:cs="Times New Roman"/>
+        </w:rPr>
+      </w:pPr>
+    </w:p>
+    <w:p>
+      <w:pPr>
+        <w:jc w:val="both"/>
+        <w:rPr>
+          <w:rFonts w:ascii="Times New Roman" w:hAnsi="Times New Roman" w:cs="Times New Roman"/>
+        </w:rPr>
+      </w:pPr>
+    </w:p>
+    <w:p>
+      <w:pPr>
+        <w:jc w:val="both"/>
+        <w:rPr>
+          <w:rFonts w:ascii="Times New Roman" w:hAnsi="Times New Roman" w:cs="Times New Roman"/>
+        </w:rPr>
+      </w:pPr>
+    </w:p>
+    <w:p>
+      <w:pPr>
+        <w:jc w:val="both"/>
+        <w:rPr>
+          <w:rFonts w:ascii="Times New Roman" w:hAnsi="Times New Roman" w:cs="Times New Roman"/>
+        </w:rPr>
+      </w:pPr>
+    </w:p>
+    <w:p>
+      <w:pPr>
+        <w:jc w:val="both"/>
         <w:rPr>
           <w:rFonts w:ascii="Times New Roman" w:hAnsi="Times New Roman" w:cs="Times New Roman"/>
         </w:rPr>
@@ -3244,7 +3807,7 @@
           <w:rFonts w:ascii="Times New Roman" w:hAnsi="Times New Roman" w:cs="Times New Roman"/>
         </w:rPr>
         <w:sectPr>
-          <w:headerReference w:type="first" r:id="rId17"/>
+          <w:headerReference w:type="first" r:id="rId14"/>
           <w:pgSz w:w="12240" w:h="15840"/>
           <w:pgMar w:top="1417" w:right="1701" w:bottom="1417" w:left="1701" w:header="708" w:footer="708" w:gutter="0"/>
           <w:cols w:num="2" w:space="708"/>
@@ -3266,16 +3829,16 @@
           <w:noProof/>
         </w:rPr>
         <w:drawing>
-          <wp:anchor distT="0" distB="0" distL="114300" distR="114300" simplePos="0" relativeHeight="251671552" behindDoc="1" locked="0" layoutInCell="1" allowOverlap="1" wp14:anchorId="60FE0250" wp14:editId="759230B3">
+          <wp:anchor distT="0" distB="0" distL="114300" distR="114300" simplePos="0" relativeHeight="251671552" behindDoc="1" locked="0" layoutInCell="1" allowOverlap="1" wp14:anchorId="60FE0250" wp14:editId="3EFCF8B7">
             <wp:simplePos x="0" y="0"/>
-            <wp:positionH relativeFrom="column">
-              <wp:posOffset>-965835</wp:posOffset>
+            <wp:positionH relativeFrom="margin">
+              <wp:posOffset>-1016340</wp:posOffset>
             </wp:positionH>
             <wp:positionV relativeFrom="paragraph">
-              <wp:posOffset>200659</wp:posOffset>
+              <wp:posOffset>175585</wp:posOffset>
             </wp:positionV>
-            <wp:extent cx="7562850" cy="4075979"/>
-            <wp:effectExtent l="0" t="0" r="0" b="1270"/>
+            <wp:extent cx="7527852" cy="4057116"/>
+            <wp:effectExtent l="0" t="0" r="0" b="635"/>
             <wp:wrapNone/>
             <wp:docPr id="6" name="Imagen 6" descr="Interfaz de usuario gráfica, Gráfico&#10;&#10;Descripción generada automáticamente"/>
             <wp:cNvGraphicFramePr>
@@ -3289,7 +3852,7 @@
                     <pic:cNvPicPr/>
                   </pic:nvPicPr>
                   <pic:blipFill rotWithShape="1">
-                    <a:blip r:embed="rId18">
+                    <a:blip r:embed="rId15" cstate="print">
                       <a:extLst>
                         <a:ext uri="{28A0092B-C50C-407E-A947-70E740481C1C}">
                           <a14:useLocalDpi xmlns:a14="http://schemas.microsoft.com/office/drawing/2010/main" val="0"/>
@@ -3302,7 +3865,7 @@
                   <pic:spPr bwMode="auto">
                     <a:xfrm>
                       <a:off x="0" y="0"/>
-                      <a:ext cx="7577380" cy="4083810"/>
+                      <a:ext cx="7535242" cy="4061099"/>
                     </a:xfrm>
                     <a:prstGeom prst="rect">
                       <a:avLst/>
@@ -3478,242 +4041,73 @@
           <w:noProof/>
         </w:rPr>
       </w:pPr>
-    </w:p>
-    <w:p>
-      <w:pPr>
-        <w:jc w:val="center"/>
-        <w:rPr>
-          <w:rFonts w:ascii="Times New Roman" w:hAnsi="Times New Roman" w:cs="Times New Roman"/>
-          <w:noProof/>
-        </w:rPr>
-      </w:pPr>
-      <w:r>
-        <w:rPr>
-          <w:rFonts w:ascii="Times New Roman" w:hAnsi="Times New Roman" w:cs="Times New Roman"/>
-          <w:noProof/>
-        </w:rPr>
-        <mc:AlternateContent>
-          <mc:Choice Requires="wpg">
-            <w:drawing>
-              <wp:anchor distT="0" distB="0" distL="114300" distR="114300" simplePos="0" relativeHeight="251664384" behindDoc="1" locked="0" layoutInCell="1" allowOverlap="1" wp14:anchorId="1B765674" wp14:editId="0F893D44">
-                <wp:simplePos x="0" y="0"/>
-                <wp:positionH relativeFrom="column">
-                  <wp:posOffset>-861060</wp:posOffset>
-                </wp:positionH>
-                <wp:positionV relativeFrom="paragraph">
-                  <wp:posOffset>169545</wp:posOffset>
-                </wp:positionV>
-                <wp:extent cx="7343140" cy="4248150"/>
-                <wp:effectExtent l="0" t="0" r="0" b="0"/>
-                <wp:wrapNone/>
-                <wp:docPr id="19" name="Grupo 19"/>
-                <wp:cNvGraphicFramePr/>
-                <a:graphic xmlns:a="http://schemas.openxmlformats.org/drawingml/2006/main">
-                  <a:graphicData uri="http://schemas.microsoft.com/office/word/2010/wordprocessingGroup">
-                    <wpg:wgp>
-                      <wpg:cNvGrpSpPr/>
-                      <wpg:grpSpPr>
-                        <a:xfrm>
-                          <a:off x="0" y="0"/>
-                          <a:ext cx="7343140" cy="4248150"/>
-                          <a:chOff x="0" y="0"/>
-                          <a:chExt cx="7343140" cy="4248150"/>
-                        </a:xfrm>
-                      </wpg:grpSpPr>
-                      <pic:pic xmlns:pic="http://schemas.openxmlformats.org/drawingml/2006/picture">
-                        <pic:nvPicPr>
-                          <pic:cNvPr id="14" name="Imagen 14" descr="Histograma&#10;&#10;Descripción generada automáticamente"/>
-                          <pic:cNvPicPr>
-                            <a:picLocks noChangeAspect="1"/>
-                          </pic:cNvPicPr>
-                        </pic:nvPicPr>
-                        <pic:blipFill rotWithShape="1">
-                          <a:blip r:embed="rId19">
-                            <a:extLst>
-                              <a:ext uri="{28A0092B-C50C-407E-A947-70E740481C1C}">
-                                <a14:useLocalDpi xmlns:a14="http://schemas.microsoft.com/office/drawing/2010/main" val="0"/>
-                              </a:ext>
-                            </a:extLst>
-                          </a:blip>
-                          <a:srcRect l="9504" t="7672" r="8689" b="6271"/>
-                          <a:stretch/>
-                        </pic:blipFill>
-                        <pic:spPr bwMode="auto">
-                          <a:xfrm>
-                            <a:off x="0" y="0"/>
-                            <a:ext cx="7343140" cy="3930650"/>
-                          </a:xfrm>
-                          <a:prstGeom prst="rect">
-                            <a:avLst/>
-                          </a:prstGeom>
-                          <a:ln>
-                            <a:noFill/>
-                          </a:ln>
-                          <a:extLst>
-                            <a:ext uri="{53640926-AAD7-44D8-BBD7-CCE9431645EC}">
-                              <a14:shadowObscured xmlns:a14="http://schemas.microsoft.com/office/drawing/2010/main"/>
-                            </a:ext>
-                          </a:extLst>
-                        </pic:spPr>
-                      </pic:pic>
-                      <wps:wsp>
-                        <wps:cNvPr id="18" name="Cuadro de texto 18"/>
-                        <wps:cNvSpPr txBox="1"/>
-                        <wps:spPr>
-                          <a:xfrm>
-                            <a:off x="0" y="3981450"/>
-                            <a:ext cx="7343140" cy="266700"/>
-                          </a:xfrm>
-                          <a:prstGeom prst="rect">
-                            <a:avLst/>
-                          </a:prstGeom>
-                          <a:solidFill>
-                            <a:prstClr val="white"/>
-                          </a:solidFill>
-                          <a:ln>
-                            <a:noFill/>
-                          </a:ln>
-                        </wps:spPr>
-                        <wps:txbx>
-                          <w:txbxContent>
-                            <w:p>
-                              <w:pPr>
-                                <w:pStyle w:val="Descripcin"/>
-                                <w:jc w:val="center"/>
-                                <w:rPr>
-                                  <w:rFonts w:ascii="Times New Roman" w:hAnsi="Times New Roman" w:cs="Times New Roman"/>
-                                  <w:noProof/>
-                                </w:rPr>
-                              </w:pPr>
-                              <w:r>
-                                <w:t xml:space="preserve">Appendix </w:t>
-                              </w:r>
-                              <w:r>
-                                <w:fldChar w:fldCharType="begin"/>
-                              </w:r>
-                              <w:r>
-                                <w:instrText xml:space="preserve"> SEQ Appendix \* ALPHABETIC </w:instrText>
-                              </w:r>
-                              <w:r>
-                                <w:fldChar w:fldCharType="separate"/>
-                              </w:r>
-                              <w:r>
-                                <w:rPr>
-                                  <w:noProof/>
-                                </w:rPr>
-                                <w:t>B</w:t>
-                              </w:r>
-                              <w:r>
-                                <w:fldChar w:fldCharType="end"/>
-                              </w:r>
-                              <w:r>
-                                <w:t xml:space="preserve">: </w:t>
-                              </w:r>
-                              <w:proofErr w:type="spellStart"/>
-                              <w:r>
-                                <w:t>Trainina</w:t>
-                              </w:r>
-                              <w:proofErr w:type="spellEnd"/>
-                              <w:r>
-                                <w:t xml:space="preserve"> and validation accuracies and losses for the Transfer Learning CNN model.</w:t>
-                              </w:r>
-                            </w:p>
-                          </w:txbxContent>
-                        </wps:txbx>
-                        <wps:bodyPr rot="0" spcFirstLastPara="0" vertOverflow="overflow" horzOverflow="overflow" vert="horz" wrap="square" lIns="0" tIns="0" rIns="0" bIns="0" numCol="1" spcCol="0" rtlCol="0" fromWordArt="0" anchor="t" anchorCtr="0" forceAA="0" compatLnSpc="1">
-                          <a:prstTxWarp prst="textNoShape">
-                            <a:avLst/>
-                          </a:prstTxWarp>
-                          <a:spAutoFit/>
-                        </wps:bodyPr>
-                      </wps:wsp>
-                    </wpg:wgp>
-                  </a:graphicData>
-                </a:graphic>
-              </wp:anchor>
-            </w:drawing>
-          </mc:Choice>
-          <mc:Fallback>
-            <w:pict>
-              <v:group w14:anchorId="1B765674" id="Grupo 19" o:spid="_x0000_s1026" style="position:absolute;left:0;text-align:left;margin-left:-67.8pt;margin-top:13.35pt;width:578.2pt;height:334.5pt;z-index:-251652096" coordsize="73431,42481" o:gfxdata="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">
-                <v:shapetype id="_x0000_t75" coordsize="21600,21600" o:spt="75" o:preferrelative="t" path="m@4@5l@4@11@9@11@9@5xe" filled="f" stroked="f">
-                  <v:stroke joinstyle="miter"/>
-                  <v:formulas>
-                    <v:f eqn="if lineDrawn pixelLineWidth 0"/>
-                    <v:f eqn="sum @0 1 0"/>
-                    <v:f eqn="sum 0 0 @1"/>
-                    <v:f eqn="prod @2 1 2"/>
-                    <v:f eqn="prod @3 21600 pixelWidth"/>
-                    <v:f eqn="prod @3 21600 pixelHeight"/>
-                    <v:f eqn="sum @0 0 1"/>
-                    <v:f eqn="prod @6 1 2"/>
-                    <v:f eqn="prod @7 21600 pixelWidth"/>
-                    <v:f eqn="sum @8 21600 0"/>
-                    <v:f eqn="prod @7 21600 pixelHeight"/>
-                    <v:f eqn="sum @10 21600 0"/>
-                  </v:formulas>
-                  <v:path o:extrusionok="f" gradientshapeok="t" o:connecttype="rect"/>
-                  <o:lock v:ext="edit" aspectratio="t"/>
-                </v:shapetype>
-                <v:shape id="Imagen 14" o:spid="_x0000_s1027" type="#_x0000_t75" alt="Histograma&#10;&#10;Descripción generada automáticamente" style="position:absolute;width:73431;height:39306;visibility:visible;mso-wrap-style:square" o:gfxdata="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">
-                  <v:imagedata r:id="rId20" o:title="Histograma&#10;&#10;Descripción generada automáticamente" croptop="5028f" cropbottom="4110f" cropleft="6229f" cropright="5694f"/>
-                </v:shape>
-                <v:shapetype id="_x0000_t202" coordsize="21600,21600" o:spt="202" path="m,l,21600r21600,l21600,xe">
-                  <v:stroke joinstyle="miter"/>
-                  <v:path gradientshapeok="t" o:connecttype="rect"/>
-                </v:shapetype>
-                <v:shape id="Cuadro de texto 18" o:spid="_x0000_s1028" type="#_x0000_t202" style="position:absolute;top:39814;width:73431;height:2667;visibility:visible;mso-wrap-style:square;v-text-anchor:top" o:gfxdata="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" stroked="f">
-                  <v:textbox style="mso-fit-shape-to-text:t" inset="0,0,0,0">
-                    <w:txbxContent>
-                      <w:p>
-                        <w:pPr>
-                          <w:pStyle w:val="Descripcin"/>
-                          <w:jc w:val="center"/>
-                          <w:rPr>
-                            <w:rFonts w:ascii="Times New Roman" w:hAnsi="Times New Roman" w:cs="Times New Roman"/>
-                            <w:noProof/>
-                          </w:rPr>
-                        </w:pPr>
-                        <w:r>
-                          <w:t xml:space="preserve">Appendix </w:t>
-                        </w:r>
-                        <w:r>
-                          <w:fldChar w:fldCharType="begin"/>
-                        </w:r>
-                        <w:r>
-                          <w:instrText xml:space="preserve"> SEQ Appendix \* ALPHABETIC </w:instrText>
-                        </w:r>
-                        <w:r>
-                          <w:fldChar w:fldCharType="separate"/>
-                        </w:r>
-                        <w:r>
-                          <w:rPr>
-                            <w:noProof/>
-                          </w:rPr>
-                          <w:t>B</w:t>
-                        </w:r>
-                        <w:r>
-                          <w:fldChar w:fldCharType="end"/>
-                        </w:r>
-                        <w:r>
-                          <w:t xml:space="preserve">: </w:t>
-                        </w:r>
-                        <w:proofErr w:type="spellStart"/>
-                        <w:r>
-                          <w:t>Trainina</w:t>
-                        </w:r>
-                        <w:proofErr w:type="spellEnd"/>
-                        <w:r>
-                          <w:t xml:space="preserve"> and validation accuracies and losses for the Transfer Learning CNN model.</w:t>
-                        </w:r>
-                      </w:p>
-                    </w:txbxContent>
-                  </v:textbox>
-                </v:shape>
-              </v:group>
-            </w:pict>
-          </mc:Fallback>
-        </mc:AlternateContent>
+      <w:r>
+        <w:rPr>
+          <w:rFonts w:ascii="Times New Roman" w:hAnsi="Times New Roman" w:cs="Times New Roman"/>
+          <w:noProof/>
+        </w:rPr>
+        <w:drawing>
+          <wp:anchor distT="0" distB="0" distL="114300" distR="114300" simplePos="0" relativeHeight="251672576" behindDoc="1" locked="0" layoutInCell="1" allowOverlap="1" wp14:anchorId="0DDA58DE" wp14:editId="6359F9AC">
+            <wp:simplePos x="0" y="0"/>
+            <wp:positionH relativeFrom="margin">
+              <wp:posOffset>-973810</wp:posOffset>
+            </wp:positionH>
+            <wp:positionV relativeFrom="paragraph">
+              <wp:posOffset>156919</wp:posOffset>
+            </wp:positionV>
+            <wp:extent cx="7484759" cy="4035580"/>
+            <wp:effectExtent l="0" t="0" r="1905" b="3175"/>
+            <wp:wrapNone/>
+            <wp:docPr id="5" name="Imagen 5" descr="Interfaz de usuario gráfica&#10;&#10;Descripción generada automáticamente"/>
+            <wp:cNvGraphicFramePr>
+              <a:graphicFrameLocks xmlns:a="http://schemas.openxmlformats.org/drawingml/2006/main" noChangeAspect="1"/>
+            </wp:cNvGraphicFramePr>
+            <a:graphic xmlns:a="http://schemas.openxmlformats.org/drawingml/2006/main">
+              <a:graphicData uri="http://schemas.openxmlformats.org/drawingml/2006/picture">
+                <pic:pic xmlns:pic="http://schemas.openxmlformats.org/drawingml/2006/picture">
+                  <pic:nvPicPr>
+                    <pic:cNvPr id="5" name="Imagen 5" descr="Interfaz de usuario gráfica&#10;&#10;Descripción generada automáticamente"/>
+                    <pic:cNvPicPr/>
+                  </pic:nvPicPr>
+                  <pic:blipFill rotWithShape="1">
+                    <a:blip r:embed="rId16" cstate="print">
+                      <a:extLst>
+                        <a:ext uri="{28A0092B-C50C-407E-A947-70E740481C1C}">
+                          <a14:useLocalDpi xmlns:a14="http://schemas.microsoft.com/office/drawing/2010/main" val="0"/>
+                        </a:ext>
+                      </a:extLst>
+                    </a:blip>
+                    <a:srcRect l="9663" t="7075" r="8114" b="5797"/>
+                    <a:stretch/>
+                  </pic:blipFill>
+                  <pic:spPr bwMode="auto">
+                    <a:xfrm>
+                      <a:off x="0" y="0"/>
+                      <a:ext cx="7499927" cy="4043758"/>
+                    </a:xfrm>
+                    <a:prstGeom prst="rect">
+                      <a:avLst/>
+                    </a:prstGeom>
+                    <a:ln>
+                      <a:noFill/>
+                    </a:ln>
+                    <a:extLst>
+                      <a:ext uri="{53640926-AAD7-44D8-BBD7-CCE9431645EC}">
+                        <a14:shadowObscured xmlns:a14="http://schemas.microsoft.com/office/drawing/2010/main"/>
+                      </a:ext>
+                    </a:extLst>
+                  </pic:spPr>
+                </pic:pic>
+              </a:graphicData>
+            </a:graphic>
+            <wp14:sizeRelH relativeFrom="margin">
+              <wp14:pctWidth>0</wp14:pctWidth>
+            </wp14:sizeRelH>
+            <wp14:sizeRelV relativeFrom="margin">
+              <wp14:pctHeight>0</wp14:pctHeight>
+            </wp14:sizeRelV>
+          </wp:anchor>
+        </w:drawing>
       </w:r>
       <w:r>
         <w:rPr>
@@ -3844,189 +4238,69 @@
           <w:rFonts w:ascii="Times New Roman" w:hAnsi="Times New Roman" w:cs="Times New Roman"/>
           <w:noProof/>
         </w:rPr>
-        <mc:AlternateContent>
-          <mc:Choice Requires="wpg">
-            <w:drawing>
-              <wp:anchor distT="0" distB="0" distL="114300" distR="114300" simplePos="0" relativeHeight="251668480" behindDoc="1" locked="0" layoutInCell="1" allowOverlap="1" wp14:anchorId="6BBD79CA" wp14:editId="44323F5B">
-                <wp:simplePos x="0" y="0"/>
-                <wp:positionH relativeFrom="column">
-                  <wp:posOffset>-775335</wp:posOffset>
-                </wp:positionH>
-                <wp:positionV relativeFrom="paragraph">
-                  <wp:posOffset>205105</wp:posOffset>
-                </wp:positionV>
-                <wp:extent cx="7210425" cy="4162425"/>
-                <wp:effectExtent l="0" t="0" r="9525" b="9525"/>
-                <wp:wrapNone/>
-                <wp:docPr id="21" name="Grupo 21"/>
-                <wp:cNvGraphicFramePr/>
-                <a:graphic xmlns:a="http://schemas.openxmlformats.org/drawingml/2006/main">
-                  <a:graphicData uri="http://schemas.microsoft.com/office/word/2010/wordprocessingGroup">
-                    <wpg:wgp>
-                      <wpg:cNvGrpSpPr/>
-                      <wpg:grpSpPr>
-                        <a:xfrm>
-                          <a:off x="0" y="0"/>
-                          <a:ext cx="7210425" cy="4162425"/>
-                          <a:chOff x="0" y="0"/>
-                          <a:chExt cx="7210425" cy="4162425"/>
-                        </a:xfrm>
-                      </wpg:grpSpPr>
-                      <pic:pic xmlns:pic="http://schemas.openxmlformats.org/drawingml/2006/picture">
-                        <pic:nvPicPr>
-                          <pic:cNvPr id="15" name="Imagen 15" descr="Interfaz de usuario gráfica&#10;&#10;Descripción generada automáticamente con confianza media"/>
-                          <pic:cNvPicPr>
-                            <a:picLocks noChangeAspect="1"/>
-                          </pic:cNvPicPr>
-                        </pic:nvPicPr>
-                        <pic:blipFill rotWithShape="1">
-                          <a:blip r:embed="rId21">
-                            <a:extLst>
-                              <a:ext uri="{28A0092B-C50C-407E-A947-70E740481C1C}">
-                                <a14:useLocalDpi xmlns:a14="http://schemas.microsoft.com/office/drawing/2010/main" val="0"/>
-                              </a:ext>
-                            </a:extLst>
-                          </a:blip>
-                          <a:srcRect l="9844" t="8672" r="9198" b="6603"/>
-                          <a:stretch/>
-                        </pic:blipFill>
-                        <pic:spPr bwMode="auto">
-                          <a:xfrm>
-                            <a:off x="0" y="0"/>
-                            <a:ext cx="7210425" cy="3839210"/>
-                          </a:xfrm>
-                          <a:prstGeom prst="rect">
-                            <a:avLst/>
-                          </a:prstGeom>
-                          <a:ln>
-                            <a:noFill/>
-                          </a:ln>
-                          <a:extLst>
-                            <a:ext uri="{53640926-AAD7-44D8-BBD7-CCE9431645EC}">
-                              <a14:shadowObscured xmlns:a14="http://schemas.microsoft.com/office/drawing/2010/main"/>
-                            </a:ext>
-                          </a:extLst>
-                        </pic:spPr>
-                      </pic:pic>
-                      <wps:wsp>
-                        <wps:cNvPr id="20" name="Cuadro de texto 20"/>
-                        <wps:cNvSpPr txBox="1"/>
-                        <wps:spPr>
-                          <a:xfrm>
-                            <a:off x="0" y="3895725"/>
-                            <a:ext cx="7210425" cy="266700"/>
-                          </a:xfrm>
-                          <a:prstGeom prst="rect">
-                            <a:avLst/>
-                          </a:prstGeom>
-                          <a:solidFill>
-                            <a:prstClr val="white"/>
-                          </a:solidFill>
-                          <a:ln>
-                            <a:noFill/>
-                          </a:ln>
-                        </wps:spPr>
-                        <wps:txbx>
-                          <w:txbxContent>
-                            <w:p>
-                              <w:pPr>
-                                <w:pStyle w:val="Descripcin"/>
-                                <w:jc w:val="center"/>
-                                <w:rPr>
-                                  <w:rFonts w:ascii="Times New Roman" w:hAnsi="Times New Roman" w:cs="Times New Roman"/>
-                                  <w:noProof/>
-                                </w:rPr>
-                              </w:pPr>
-                              <w:r>
-                                <w:t xml:space="preserve">Appendix </w:t>
-                              </w:r>
-                              <w:r>
-                                <w:fldChar w:fldCharType="begin"/>
-                              </w:r>
-                              <w:r>
-                                <w:instrText xml:space="preserve"> SEQ Appendix \* ALPHABETIC </w:instrText>
-                              </w:r>
-                              <w:r>
-                                <w:fldChar w:fldCharType="separate"/>
-                              </w:r>
-                              <w:r>
-                                <w:rPr>
-                                  <w:noProof/>
-                                </w:rPr>
-                                <w:t>C</w:t>
-                              </w:r>
-                              <w:r>
-                                <w:fldChar w:fldCharType="end"/>
-                              </w:r>
-                              <w:r>
-                                <w:t>: Training and validation losses for the Transfer Learning CNN model using a callback to stop after 98% accuracy on the training is reached.</w:t>
-                              </w:r>
-                            </w:p>
-                          </w:txbxContent>
-                        </wps:txbx>
-                        <wps:bodyPr rot="0" spcFirstLastPara="0" vertOverflow="overflow" horzOverflow="overflow" vert="horz" wrap="square" lIns="0" tIns="0" rIns="0" bIns="0" numCol="1" spcCol="0" rtlCol="0" fromWordArt="0" anchor="t" anchorCtr="0" forceAA="0" compatLnSpc="1">
-                          <a:prstTxWarp prst="textNoShape">
-                            <a:avLst/>
-                          </a:prstTxWarp>
-                          <a:spAutoFit/>
-                        </wps:bodyPr>
-                      </wps:wsp>
-                    </wpg:wgp>
-                  </a:graphicData>
-                </a:graphic>
-              </wp:anchor>
-            </w:drawing>
-          </mc:Choice>
-          <mc:Fallback>
-            <w:pict>
-              <v:group w14:anchorId="6BBD79CA" id="Grupo 21" o:spid="_x0000_s1029" style="position:absolute;left:0;text-align:left;margin-left:-61.05pt;margin-top:16.15pt;width:567.75pt;height:327.75pt;z-index:-251648000" coordsize="72104,41624" o:gfxdata="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">
-                <v:shape id="Imagen 15" o:spid="_x0000_s1030" type="#_x0000_t75" alt="Interfaz de usuario gráfica&#10;&#10;Descripción generada automáticamente con confianza media" style="position:absolute;width:72104;height:38392;visibility:visible;mso-wrap-style:square" o:gfxdata="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">
-                  <v:imagedata r:id="rId22" o:title="Interfaz de usuario gráfica&#10;&#10;Descripción generada automáticamente con confianza media" croptop="5683f" cropbottom="4327f" cropleft="6451f" cropright="6028f"/>
-                </v:shape>
-                <v:shape id="Cuadro de texto 20" o:spid="_x0000_s1031" type="#_x0000_t202" style="position:absolute;top:38957;width:72104;height:2667;visibility:visible;mso-wrap-style:square;v-text-anchor:top" o:gfxdata="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" stroked="f">
-                  <v:textbox style="mso-fit-shape-to-text:t" inset="0,0,0,0">
-                    <w:txbxContent>
-                      <w:p>
-                        <w:pPr>
-                          <w:pStyle w:val="Descripcin"/>
-                          <w:jc w:val="center"/>
-                          <w:rPr>
-                            <w:rFonts w:ascii="Times New Roman" w:hAnsi="Times New Roman" w:cs="Times New Roman"/>
-                            <w:noProof/>
-                          </w:rPr>
-                        </w:pPr>
-                        <w:r>
-                          <w:t xml:space="preserve">Appendix </w:t>
-                        </w:r>
-                        <w:r>
-                          <w:fldChar w:fldCharType="begin"/>
-                        </w:r>
-                        <w:r>
-                          <w:instrText xml:space="preserve"> SEQ Appendix \* ALPHABETIC </w:instrText>
-                        </w:r>
-                        <w:r>
-                          <w:fldChar w:fldCharType="separate"/>
-                        </w:r>
-                        <w:r>
-                          <w:rPr>
-                            <w:noProof/>
-                          </w:rPr>
-                          <w:t>C</w:t>
-                        </w:r>
-                        <w:r>
-                          <w:fldChar w:fldCharType="end"/>
-                        </w:r>
-                        <w:r>
-                          <w:t>: Training and validation losses for the Transfer Learning CNN model using a callback to stop after 98% accuracy on the training is reached.</w:t>
-                        </w:r>
-                      </w:p>
-                    </w:txbxContent>
-                  </v:textbox>
-                </v:shape>
-              </v:group>
-            </w:pict>
-          </mc:Fallback>
-        </mc:AlternateContent>
+        <w:lastRenderedPageBreak/>
+        <w:drawing>
+          <wp:anchor distT="0" distB="0" distL="114300" distR="114300" simplePos="0" relativeHeight="251673600" behindDoc="1" locked="0" layoutInCell="1" allowOverlap="1" wp14:anchorId="3B2144EB" wp14:editId="3F1026D6">
+            <wp:simplePos x="0" y="0"/>
+            <wp:positionH relativeFrom="margin">
+              <wp:posOffset>-878116</wp:posOffset>
+            </wp:positionH>
+            <wp:positionV relativeFrom="paragraph">
+              <wp:posOffset>205991</wp:posOffset>
+            </wp:positionV>
+            <wp:extent cx="7478981" cy="4040372"/>
+            <wp:effectExtent l="0" t="0" r="8255" b="0"/>
+            <wp:wrapNone/>
+            <wp:docPr id="7" name="Imagen 7" descr="Interfaz de usuario gráfica&#10;&#10;Descripción generada automáticamente con confianza baja"/>
+            <wp:cNvGraphicFramePr>
+              <a:graphicFrameLocks xmlns:a="http://schemas.openxmlformats.org/drawingml/2006/main" noChangeAspect="1"/>
+            </wp:cNvGraphicFramePr>
+            <a:graphic xmlns:a="http://schemas.openxmlformats.org/drawingml/2006/main">
+              <a:graphicData uri="http://schemas.openxmlformats.org/drawingml/2006/picture">
+                <pic:pic xmlns:pic="http://schemas.openxmlformats.org/drawingml/2006/picture">
+                  <pic:nvPicPr>
+                    <pic:cNvPr id="7" name="Imagen 7" descr="Interfaz de usuario gráfica&#10;&#10;Descripción generada automáticamente con confianza baja"/>
+                    <pic:cNvPicPr/>
+                  </pic:nvPicPr>
+                  <pic:blipFill rotWithShape="1">
+                    <a:blip r:embed="rId17">
+                      <a:extLst>
+                        <a:ext uri="{28A0092B-C50C-407E-A947-70E740481C1C}">
+                          <a14:useLocalDpi xmlns:a14="http://schemas.microsoft.com/office/drawing/2010/main" val="0"/>
+                        </a:ext>
+                      </a:extLst>
+                    </a:blip>
+                    <a:srcRect l="10042" t="7075" r="7545" b="5425"/>
+                    <a:stretch/>
+                  </pic:blipFill>
+                  <pic:spPr bwMode="auto">
+                    <a:xfrm>
+                      <a:off x="0" y="0"/>
+                      <a:ext cx="7485486" cy="4043886"/>
+                    </a:xfrm>
+                    <a:prstGeom prst="rect">
+                      <a:avLst/>
+                    </a:prstGeom>
+                    <a:ln>
+                      <a:noFill/>
+                    </a:ln>
+                    <a:extLst>
+                      <a:ext uri="{53640926-AAD7-44D8-BBD7-CCE9431645EC}">
+                        <a14:shadowObscured xmlns:a14="http://schemas.microsoft.com/office/drawing/2010/main"/>
+                      </a:ext>
+                    </a:extLst>
+                  </pic:spPr>
+                </pic:pic>
+              </a:graphicData>
+            </a:graphic>
+            <wp14:sizeRelH relativeFrom="margin">
+              <wp14:pctWidth>0</wp14:pctWidth>
+            </wp14:sizeRelH>
+            <wp14:sizeRelV relativeFrom="margin">
+              <wp14:pctHeight>0</wp14:pctHeight>
+            </wp14:sizeRelV>
+          </wp:anchor>
+        </w:drawing>
       </w:r>
       <w:r>
         <w:rPr>
@@ -4186,19 +4460,212 @@
           <w:noProof/>
         </w:rPr>
       </w:pPr>
-    </w:p>
-    <w:p>
-      <w:pPr>
-        <w:jc w:val="center"/>
-        <w:rPr>
-          <w:rFonts w:ascii="Times New Roman" w:hAnsi="Times New Roman" w:cs="Times New Roman"/>
-          <w:noProof/>
-        </w:rPr>
-      </w:pPr>
-      <w:r>
-        <w:rPr>
-          <w:noProof/>
-        </w:rPr>
+      <w:r>
+        <w:rPr>
+          <w:rFonts w:ascii="Times New Roman" w:hAnsi="Times New Roman" w:cs="Times New Roman"/>
+          <w:noProof/>
+        </w:rPr>
+        <w:drawing>
+          <wp:anchor distT="0" distB="0" distL="114300" distR="114300" simplePos="0" relativeHeight="251677696" behindDoc="1" locked="0" layoutInCell="1" allowOverlap="1" wp14:anchorId="2186C206" wp14:editId="1DD49D1C">
+            <wp:simplePos x="0" y="0"/>
+            <wp:positionH relativeFrom="column">
+              <wp:posOffset>-910015</wp:posOffset>
+            </wp:positionH>
+            <wp:positionV relativeFrom="paragraph">
+              <wp:posOffset>314724</wp:posOffset>
+            </wp:positionV>
+            <wp:extent cx="7506981" cy="4051004"/>
+            <wp:effectExtent l="0" t="0" r="0" b="6985"/>
+            <wp:wrapNone/>
+            <wp:docPr id="10" name="Imagen 10" descr="Interfaz de usuario gráfica&#10;&#10;Descripción generada automáticamente con confianza media"/>
+            <wp:cNvGraphicFramePr>
+              <a:graphicFrameLocks xmlns:a="http://schemas.openxmlformats.org/drawingml/2006/main" noChangeAspect="1"/>
+            </wp:cNvGraphicFramePr>
+            <a:graphic xmlns:a="http://schemas.openxmlformats.org/drawingml/2006/main">
+              <a:graphicData uri="http://schemas.openxmlformats.org/drawingml/2006/picture">
+                <pic:pic xmlns:pic="http://schemas.openxmlformats.org/drawingml/2006/picture">
+                  <pic:nvPicPr>
+                    <pic:cNvPr id="10" name="Imagen 10" descr="Interfaz de usuario gráfica&#10;&#10;Descripción generada automáticamente con confianza media"/>
+                    <pic:cNvPicPr/>
+                  </pic:nvPicPr>
+                  <pic:blipFill rotWithShape="1">
+                    <a:blip r:embed="rId18">
+                      <a:extLst>
+                        <a:ext uri="{28A0092B-C50C-407E-A947-70E740481C1C}">
+                          <a14:useLocalDpi xmlns:a14="http://schemas.microsoft.com/office/drawing/2010/main" val="0"/>
+                        </a:ext>
+                      </a:extLst>
+                    </a:blip>
+                    <a:srcRect l="10421" t="7447" r="8492" b="6537"/>
+                    <a:stretch/>
+                  </pic:blipFill>
+                  <pic:spPr bwMode="auto">
+                    <a:xfrm>
+                      <a:off x="0" y="0"/>
+                      <a:ext cx="7535892" cy="4066605"/>
+                    </a:xfrm>
+                    <a:prstGeom prst="rect">
+                      <a:avLst/>
+                    </a:prstGeom>
+                    <a:ln>
+                      <a:noFill/>
+                    </a:ln>
+                    <a:extLst>
+                      <a:ext uri="{53640926-AAD7-44D8-BBD7-CCE9431645EC}">
+                        <a14:shadowObscured xmlns:a14="http://schemas.microsoft.com/office/drawing/2010/main"/>
+                      </a:ext>
+                    </a:extLst>
+                  </pic:spPr>
+                </pic:pic>
+              </a:graphicData>
+            </a:graphic>
+            <wp14:sizeRelH relativeFrom="margin">
+              <wp14:pctWidth>0</wp14:pctWidth>
+            </wp14:sizeRelH>
+            <wp14:sizeRelV relativeFrom="margin">
+              <wp14:pctHeight>0</wp14:pctHeight>
+            </wp14:sizeRelV>
+          </wp:anchor>
+        </w:drawing>
+      </w:r>
+      <w:r>
+        <w:rPr>
+          <w:rFonts w:ascii="Times New Roman" w:hAnsi="Times New Roman" w:cs="Times New Roman"/>
+          <w:noProof/>
+        </w:rPr>
+        <w:t>APPENDIX D</w:t>
+      </w:r>
+    </w:p>
+    <w:p>
+      <w:pPr>
+        <w:jc w:val="center"/>
+        <w:rPr>
+          <w:rFonts w:ascii="Times New Roman" w:hAnsi="Times New Roman" w:cs="Times New Roman"/>
+          <w:noProof/>
+        </w:rPr>
+      </w:pPr>
+    </w:p>
+    <w:p>
+      <w:pPr>
+        <w:jc w:val="center"/>
+        <w:rPr>
+          <w:rFonts w:ascii="Times New Roman" w:hAnsi="Times New Roman" w:cs="Times New Roman"/>
+          <w:noProof/>
+        </w:rPr>
+      </w:pPr>
+    </w:p>
+    <w:p>
+      <w:pPr>
+        <w:jc w:val="center"/>
+        <w:rPr>
+          <w:rFonts w:ascii="Times New Roman" w:hAnsi="Times New Roman" w:cs="Times New Roman"/>
+          <w:noProof/>
+        </w:rPr>
+      </w:pPr>
+    </w:p>
+    <w:p>
+      <w:pPr>
+        <w:jc w:val="center"/>
+        <w:rPr>
+          <w:rFonts w:ascii="Times New Roman" w:hAnsi="Times New Roman" w:cs="Times New Roman"/>
+          <w:noProof/>
+        </w:rPr>
+      </w:pPr>
+    </w:p>
+    <w:p>
+      <w:pPr>
+        <w:jc w:val="center"/>
+        <w:rPr>
+          <w:rFonts w:ascii="Times New Roman" w:hAnsi="Times New Roman" w:cs="Times New Roman"/>
+          <w:noProof/>
+        </w:rPr>
+      </w:pPr>
+    </w:p>
+    <w:p>
+      <w:pPr>
+        <w:jc w:val="center"/>
+        <w:rPr>
+          <w:rFonts w:ascii="Times New Roman" w:hAnsi="Times New Roman" w:cs="Times New Roman"/>
+          <w:noProof/>
+        </w:rPr>
+      </w:pPr>
+    </w:p>
+    <w:p>
+      <w:pPr>
+        <w:jc w:val="center"/>
+        <w:rPr>
+          <w:rFonts w:ascii="Times New Roman" w:hAnsi="Times New Roman" w:cs="Times New Roman"/>
+          <w:noProof/>
+        </w:rPr>
+      </w:pPr>
+    </w:p>
+    <w:p>
+      <w:pPr>
+        <w:jc w:val="center"/>
+        <w:rPr>
+          <w:rFonts w:ascii="Times New Roman" w:hAnsi="Times New Roman" w:cs="Times New Roman"/>
+          <w:noProof/>
+        </w:rPr>
+      </w:pPr>
+    </w:p>
+    <w:p>
+      <w:pPr>
+        <w:jc w:val="center"/>
+        <w:rPr>
+          <w:rFonts w:ascii="Times New Roman" w:hAnsi="Times New Roman" w:cs="Times New Roman"/>
+          <w:noProof/>
+        </w:rPr>
+      </w:pPr>
+    </w:p>
+    <w:p>
+      <w:pPr>
+        <w:jc w:val="center"/>
+        <w:rPr>
+          <w:rFonts w:ascii="Times New Roman" w:hAnsi="Times New Roman" w:cs="Times New Roman"/>
+          <w:noProof/>
+        </w:rPr>
+      </w:pPr>
+    </w:p>
+    <w:p>
+      <w:pPr>
+        <w:jc w:val="center"/>
+        <w:rPr>
+          <w:rFonts w:ascii="Times New Roman" w:hAnsi="Times New Roman" w:cs="Times New Roman"/>
+          <w:noProof/>
+        </w:rPr>
+      </w:pPr>
+    </w:p>
+    <w:p>
+      <w:pPr>
+        <w:jc w:val="center"/>
+        <w:rPr>
+          <w:rFonts w:ascii="Times New Roman" w:hAnsi="Times New Roman" w:cs="Times New Roman"/>
+          <w:noProof/>
+        </w:rPr>
+      </w:pPr>
+    </w:p>
+    <w:p>
+      <w:pPr>
+        <w:jc w:val="center"/>
+        <w:rPr>
+          <w:rFonts w:ascii="Times New Roman" w:hAnsi="Times New Roman" w:cs="Times New Roman"/>
+          <w:noProof/>
+        </w:rPr>
+      </w:pPr>
+    </w:p>
+    <w:p>
+      <w:pPr>
+        <w:jc w:val="center"/>
+        <w:rPr>
+          <w:rFonts w:ascii="Times New Roman" w:hAnsi="Times New Roman" w:cs="Times New Roman"/>
+          <w:noProof/>
+        </w:rPr>
+      </w:pPr>
+      <w:r>
+        <w:rPr>
+          <w:noProof/>
+        </w:rPr>
+        <w:lastRenderedPageBreak/>
         <mc:AlternateContent>
           <mc:Choice Requires="wps">
             <w:drawing>
@@ -4285,7 +4752,7 @@
           </mc:Choice>
           <mc:Fallback>
             <w:pict>
-              <v:shape w14:anchorId="57EF8621" id="Cuadro de texto 22" o:spid="_x0000_s1032" type="#_x0000_t202" style="position:absolute;left:0;text-align:left;margin-left:-.6pt;margin-top:339.55pt;width:441.9pt;height:.05pt;z-index:-251645952;visibility:visible;mso-wrap-style:square;mso-wrap-distance-left:9pt;mso-wrap-distance-top:0;mso-wrap-distance-right:9pt;mso-wrap-distance-bottom:0;mso-position-horizontal:absolute;mso-position-horizontal-relative:text;mso-position-vertical:absolute;mso-position-vertical-relative:text;v-text-anchor:top" o:gfxdata="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" stroked="f">
+              <v:shape w14:anchorId="57EF8621" id="Cuadro de texto 22" o:spid="_x0000_s1027" type="#_x0000_t202" style="position:absolute;left:0;text-align:left;margin-left:-.6pt;margin-top:339.55pt;width:441.9pt;height:.05pt;z-index:-251645952;visibility:visible;mso-wrap-style:square;mso-wrap-distance-left:9pt;mso-wrap-distance-top:0;mso-wrap-distance-right:9pt;mso-wrap-distance-bottom:0;mso-position-horizontal:absolute;mso-position-horizontal-relative:text;mso-position-vertical:absolute;mso-position-vertical-relative:text;v-text-anchor:top" o:gfxdata="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" stroked="f">
                 <v:textbox style="mso-fit-shape-to-text:t" inset="0,0,0,0">
                   <w:txbxContent>
                     <w:p>
@@ -4356,7 +4823,7 @@
                     <pic:cNvPicPr/>
                   </pic:nvPicPr>
                   <pic:blipFill>
-                    <a:blip r:embed="rId23">
+                    <a:blip r:embed="rId19">
                       <a:extLst>
                         <a:ext uri="{28A0092B-C50C-407E-A947-70E740481C1C}">
                           <a14:useLocalDpi xmlns:a14="http://schemas.microsoft.com/office/drawing/2010/main" val="0"/>
@@ -4387,536 +4854,346 @@
           <w:rFonts w:ascii="Times New Roman" w:hAnsi="Times New Roman" w:cs="Times New Roman"/>
           <w:noProof/>
         </w:rPr>
-        <w:t>APPENDIX D</w:t>
-      </w:r>
-    </w:p>
-    <w:p>
-      <w:pPr>
-        <w:jc w:val="center"/>
-        <w:rPr>
-          <w:rFonts w:ascii="Times New Roman" w:hAnsi="Times New Roman" w:cs="Times New Roman"/>
-          <w:noProof/>
-        </w:rPr>
-      </w:pPr>
-    </w:p>
-    <w:p>
-      <w:pPr>
-        <w:jc w:val="center"/>
-        <w:rPr>
-          <w:rFonts w:ascii="Times New Roman" w:hAnsi="Times New Roman" w:cs="Times New Roman"/>
-          <w:noProof/>
-        </w:rPr>
-      </w:pPr>
-    </w:p>
-    <w:p>
-      <w:pPr>
-        <w:jc w:val="center"/>
-        <w:rPr>
-          <w:rFonts w:ascii="Times New Roman" w:hAnsi="Times New Roman" w:cs="Times New Roman"/>
-          <w:noProof/>
-        </w:rPr>
-      </w:pPr>
-    </w:p>
-    <w:p>
-      <w:pPr>
-        <w:jc w:val="center"/>
-        <w:rPr>
-          <w:rFonts w:ascii="Times New Roman" w:hAnsi="Times New Roman" w:cs="Times New Roman"/>
-          <w:noProof/>
-        </w:rPr>
-      </w:pPr>
-    </w:p>
-    <w:p>
-      <w:pPr>
-        <w:jc w:val="center"/>
-        <w:rPr>
-          <w:rFonts w:ascii="Times New Roman" w:hAnsi="Times New Roman" w:cs="Times New Roman"/>
-          <w:noProof/>
-        </w:rPr>
-      </w:pPr>
-    </w:p>
-    <w:p>
-      <w:pPr>
-        <w:jc w:val="center"/>
-        <w:rPr>
-          <w:rFonts w:ascii="Times New Roman" w:hAnsi="Times New Roman" w:cs="Times New Roman"/>
-          <w:noProof/>
-        </w:rPr>
-      </w:pPr>
-    </w:p>
-    <w:p>
-      <w:pPr>
-        <w:jc w:val="center"/>
-        <w:rPr>
-          <w:rFonts w:ascii="Times New Roman" w:hAnsi="Times New Roman" w:cs="Times New Roman"/>
-          <w:noProof/>
-        </w:rPr>
-      </w:pPr>
-    </w:p>
-    <w:p>
-      <w:pPr>
-        <w:jc w:val="center"/>
-        <w:rPr>
-          <w:rFonts w:ascii="Times New Roman" w:hAnsi="Times New Roman" w:cs="Times New Roman"/>
-          <w:noProof/>
-        </w:rPr>
-      </w:pPr>
-    </w:p>
-    <w:p>
-      <w:pPr>
-        <w:jc w:val="center"/>
-        <w:rPr>
-          <w:rFonts w:ascii="Times New Roman" w:hAnsi="Times New Roman" w:cs="Times New Roman"/>
-          <w:noProof/>
-        </w:rPr>
-      </w:pPr>
-    </w:p>
-    <w:p>
-      <w:pPr>
-        <w:jc w:val="center"/>
-        <w:rPr>
-          <w:rFonts w:ascii="Times New Roman" w:hAnsi="Times New Roman" w:cs="Times New Roman"/>
-          <w:noProof/>
-        </w:rPr>
-      </w:pPr>
-    </w:p>
-    <w:p>
-      <w:pPr>
-        <w:jc w:val="center"/>
-        <w:rPr>
-          <w:rFonts w:ascii="Times New Roman" w:hAnsi="Times New Roman" w:cs="Times New Roman"/>
-          <w:noProof/>
-        </w:rPr>
-      </w:pPr>
-    </w:p>
-    <w:p>
-      <w:pPr>
-        <w:jc w:val="center"/>
-        <w:rPr>
-          <w:rFonts w:ascii="Times New Roman" w:hAnsi="Times New Roman" w:cs="Times New Roman"/>
-          <w:noProof/>
-        </w:rPr>
-      </w:pPr>
-    </w:p>
-    <w:p>
-      <w:pPr>
-        <w:jc w:val="center"/>
-        <w:rPr>
-          <w:rFonts w:ascii="Times New Roman" w:hAnsi="Times New Roman" w:cs="Times New Roman"/>
-          <w:noProof/>
-        </w:rPr>
-      </w:pPr>
-    </w:p>
-    <w:p>
-      <w:pPr>
-        <w:jc w:val="center"/>
-        <w:rPr>
-          <w:rFonts w:ascii="Times New Roman" w:hAnsi="Times New Roman" w:cs="Times New Roman"/>
-          <w:noProof/>
-        </w:rPr>
-      </w:pPr>
-    </w:p>
-    <w:p>
-      <w:pPr>
-        <w:jc w:val="center"/>
-        <w:rPr>
-          <w:rFonts w:ascii="Times New Roman" w:hAnsi="Times New Roman" w:cs="Times New Roman"/>
-          <w:noProof/>
-        </w:rPr>
-      </w:pPr>
-    </w:p>
-    <w:p>
-      <w:pPr>
-        <w:jc w:val="center"/>
-        <w:rPr>
-          <w:rFonts w:ascii="Times New Roman" w:hAnsi="Times New Roman" w:cs="Times New Roman"/>
-          <w:noProof/>
-        </w:rPr>
-      </w:pPr>
-    </w:p>
-    <w:p>
-      <w:pPr>
-        <w:jc w:val="center"/>
-        <w:rPr>
-          <w:rFonts w:ascii="Times New Roman" w:hAnsi="Times New Roman" w:cs="Times New Roman"/>
-          <w:noProof/>
-        </w:rPr>
-      </w:pPr>
-    </w:p>
-    <w:p>
-      <w:pPr>
-        <w:jc w:val="center"/>
-        <w:rPr>
-          <w:rFonts w:ascii="Times New Roman" w:hAnsi="Times New Roman" w:cs="Times New Roman"/>
-          <w:noProof/>
-        </w:rPr>
-      </w:pPr>
-    </w:p>
-    <w:p>
-      <w:pPr>
-        <w:jc w:val="center"/>
-        <w:rPr>
-          <w:rFonts w:ascii="Times New Roman" w:hAnsi="Times New Roman" w:cs="Times New Roman"/>
-          <w:noProof/>
-        </w:rPr>
-      </w:pPr>
-    </w:p>
-    <w:p>
-      <w:pPr>
-        <w:jc w:val="center"/>
-        <w:rPr>
-          <w:rFonts w:ascii="Times New Roman" w:hAnsi="Times New Roman" w:cs="Times New Roman"/>
-          <w:noProof/>
-        </w:rPr>
-      </w:pPr>
-    </w:p>
-    <w:p>
-      <w:pPr>
-        <w:jc w:val="center"/>
-        <w:rPr>
-          <w:rFonts w:ascii="Times New Roman" w:hAnsi="Times New Roman" w:cs="Times New Roman"/>
-          <w:noProof/>
-        </w:rPr>
-      </w:pPr>
-    </w:p>
-    <w:p>
-      <w:pPr>
-        <w:jc w:val="center"/>
-        <w:rPr>
-          <w:rFonts w:ascii="Times New Roman" w:hAnsi="Times New Roman" w:cs="Times New Roman"/>
-          <w:noProof/>
-        </w:rPr>
-      </w:pPr>
-    </w:p>
-    <w:p>
-      <w:pPr>
-        <w:jc w:val="center"/>
-        <w:rPr>
-          <w:rFonts w:ascii="Times New Roman" w:hAnsi="Times New Roman" w:cs="Times New Roman"/>
-          <w:noProof/>
-        </w:rPr>
-      </w:pPr>
-    </w:p>
-    <w:p>
-      <w:pPr>
-        <w:jc w:val="center"/>
-        <w:rPr>
-          <w:rFonts w:ascii="Times New Roman" w:hAnsi="Times New Roman" w:cs="Times New Roman"/>
-          <w:noProof/>
-        </w:rPr>
-      </w:pPr>
-    </w:p>
-    <w:p>
-      <w:pPr>
-        <w:jc w:val="center"/>
-        <w:rPr>
-          <w:rFonts w:ascii="Times New Roman" w:hAnsi="Times New Roman" w:cs="Times New Roman"/>
-          <w:noProof/>
-        </w:rPr>
-      </w:pPr>
-    </w:p>
-    <w:p>
-      <w:pPr>
-        <w:jc w:val="center"/>
-        <w:rPr>
-          <w:rFonts w:ascii="Times New Roman" w:hAnsi="Times New Roman" w:cs="Times New Roman"/>
-          <w:noProof/>
-        </w:rPr>
-      </w:pPr>
-    </w:p>
-    <w:p>
-      <w:pPr>
-        <w:jc w:val="center"/>
-        <w:rPr>
-          <w:rFonts w:ascii="Times New Roman" w:hAnsi="Times New Roman" w:cs="Times New Roman"/>
-          <w:noProof/>
-        </w:rPr>
-      </w:pPr>
-    </w:p>
-    <w:p>
-      <w:pPr>
-        <w:jc w:val="center"/>
-        <w:rPr>
-          <w:rFonts w:ascii="Times New Roman" w:hAnsi="Times New Roman" w:cs="Times New Roman"/>
-          <w:noProof/>
-        </w:rPr>
-      </w:pPr>
-    </w:p>
-    <w:p>
-      <w:pPr>
-        <w:jc w:val="center"/>
-        <w:rPr>
-          <w:rFonts w:ascii="Times New Roman" w:hAnsi="Times New Roman" w:cs="Times New Roman"/>
-          <w:noProof/>
-        </w:rPr>
-      </w:pPr>
-    </w:p>
-    <w:p>
-      <w:pPr>
-        <w:jc w:val="center"/>
-        <w:rPr>
-          <w:rFonts w:ascii="Times New Roman" w:hAnsi="Times New Roman" w:cs="Times New Roman"/>
-          <w:noProof/>
-        </w:rPr>
-      </w:pPr>
-    </w:p>
-    <w:p>
-      <w:pPr>
-        <w:jc w:val="center"/>
-        <w:rPr>
-          <w:rFonts w:ascii="Times New Roman" w:hAnsi="Times New Roman" w:cs="Times New Roman"/>
-          <w:noProof/>
-        </w:rPr>
-      </w:pPr>
-    </w:p>
-    <w:p>
-      <w:pPr>
-        <w:jc w:val="center"/>
-        <w:rPr>
-          <w:rFonts w:ascii="Times New Roman" w:hAnsi="Times New Roman" w:cs="Times New Roman"/>
-          <w:noProof/>
-        </w:rPr>
-      </w:pPr>
-    </w:p>
-    <w:p>
-      <w:pPr>
-        <w:jc w:val="center"/>
-        <w:rPr>
-          <w:rFonts w:ascii="Times New Roman" w:hAnsi="Times New Roman" w:cs="Times New Roman"/>
-          <w:noProof/>
-        </w:rPr>
-      </w:pPr>
-    </w:p>
-    <w:p>
-      <w:pPr>
-        <w:jc w:val="center"/>
-        <w:rPr>
-          <w:rFonts w:ascii="Times New Roman" w:hAnsi="Times New Roman" w:cs="Times New Roman"/>
-          <w:noProof/>
-        </w:rPr>
-      </w:pPr>
-    </w:p>
-    <w:p>
-      <w:pPr>
-        <w:jc w:val="center"/>
-        <w:rPr>
-          <w:rFonts w:ascii="Times New Roman" w:hAnsi="Times New Roman" w:cs="Times New Roman"/>
-          <w:noProof/>
-        </w:rPr>
-      </w:pPr>
-    </w:p>
-    <w:p>
-      <w:pPr>
-        <w:jc w:val="center"/>
-        <w:rPr>
-          <w:rFonts w:ascii="Times New Roman" w:hAnsi="Times New Roman" w:cs="Times New Roman"/>
-          <w:noProof/>
-        </w:rPr>
-      </w:pPr>
-    </w:p>
-    <w:p>
-      <w:pPr>
-        <w:jc w:val="center"/>
-        <w:rPr>
-          <w:rFonts w:ascii="Times New Roman" w:hAnsi="Times New Roman" w:cs="Times New Roman"/>
-          <w:noProof/>
-        </w:rPr>
-      </w:pPr>
-    </w:p>
-    <w:p>
-      <w:pPr>
-        <w:jc w:val="center"/>
-        <w:rPr>
-          <w:rFonts w:ascii="Times New Roman" w:hAnsi="Times New Roman" w:cs="Times New Roman"/>
-          <w:noProof/>
-        </w:rPr>
-      </w:pPr>
-    </w:p>
-    <w:p>
-      <w:pPr>
-        <w:jc w:val="center"/>
-        <w:rPr>
-          <w:rFonts w:ascii="Times New Roman" w:hAnsi="Times New Roman" w:cs="Times New Roman"/>
-          <w:noProof/>
-        </w:rPr>
-      </w:pPr>
-    </w:p>
-    <w:p>
-      <w:pPr>
-        <w:jc w:val="center"/>
-        <w:rPr>
-          <w:rFonts w:ascii="Times New Roman" w:hAnsi="Times New Roman" w:cs="Times New Roman"/>
-          <w:noProof/>
-        </w:rPr>
-      </w:pPr>
-    </w:p>
-    <w:p>
-      <w:pPr>
-        <w:jc w:val="center"/>
-        <w:rPr>
-          <w:rFonts w:ascii="Times New Roman" w:hAnsi="Times New Roman" w:cs="Times New Roman"/>
-          <w:noProof/>
-        </w:rPr>
-      </w:pPr>
-    </w:p>
-    <w:p>
-      <w:pPr>
-        <w:jc w:val="center"/>
-        <w:rPr>
-          <w:rFonts w:ascii="Times New Roman" w:hAnsi="Times New Roman" w:cs="Times New Roman"/>
-          <w:noProof/>
-        </w:rPr>
-      </w:pPr>
-    </w:p>
-    <w:p>
-      <w:pPr>
-        <w:jc w:val="center"/>
-        <w:rPr>
-          <w:rFonts w:ascii="Times New Roman" w:hAnsi="Times New Roman" w:cs="Times New Roman"/>
-          <w:noProof/>
-        </w:rPr>
-      </w:pPr>
-    </w:p>
-    <w:p>
-      <w:pPr>
-        <w:jc w:val="center"/>
-        <w:rPr>
-          <w:rFonts w:ascii="Times New Roman" w:hAnsi="Times New Roman" w:cs="Times New Roman"/>
-          <w:noProof/>
-        </w:rPr>
-      </w:pPr>
-    </w:p>
-    <w:p>
-      <w:pPr>
-        <w:jc w:val="center"/>
-        <w:rPr>
-          <w:rFonts w:ascii="Times New Roman" w:hAnsi="Times New Roman" w:cs="Times New Roman"/>
-          <w:noProof/>
-        </w:rPr>
-      </w:pPr>
-    </w:p>
-    <w:p>
-      <w:pPr>
-        <w:jc w:val="center"/>
-        <w:rPr>
-          <w:rFonts w:ascii="Times New Roman" w:hAnsi="Times New Roman" w:cs="Times New Roman"/>
-          <w:noProof/>
-        </w:rPr>
-      </w:pPr>
-    </w:p>
-    <w:p>
-      <w:pPr>
-        <w:jc w:val="center"/>
-        <w:rPr>
-          <w:rFonts w:ascii="Times New Roman" w:hAnsi="Times New Roman" w:cs="Times New Roman"/>
-          <w:noProof/>
-        </w:rPr>
-      </w:pPr>
-    </w:p>
-    <w:p>
-      <w:pPr>
-        <w:jc w:val="center"/>
-        <w:rPr>
-          <w:rFonts w:ascii="Times New Roman" w:hAnsi="Times New Roman" w:cs="Times New Roman"/>
-          <w:noProof/>
-        </w:rPr>
-      </w:pPr>
-    </w:p>
-    <w:p>
-      <w:pPr>
-        <w:jc w:val="center"/>
-        <w:rPr>
-          <w:rFonts w:ascii="Times New Roman" w:hAnsi="Times New Roman" w:cs="Times New Roman"/>
-          <w:noProof/>
-        </w:rPr>
-      </w:pPr>
-    </w:p>
-    <w:p>
-      <w:pPr>
-        <w:jc w:val="center"/>
-        <w:rPr>
-          <w:rFonts w:ascii="Times New Roman" w:hAnsi="Times New Roman" w:cs="Times New Roman"/>
-          <w:noProof/>
-        </w:rPr>
-      </w:pPr>
-    </w:p>
-    <w:p>
-      <w:pPr>
-        <w:jc w:val="center"/>
-        <w:rPr>
-          <w:rFonts w:ascii="Times New Roman" w:hAnsi="Times New Roman" w:cs="Times New Roman"/>
-          <w:noProof/>
-        </w:rPr>
-      </w:pPr>
-    </w:p>
-    <w:p>
-      <w:pPr>
-        <w:jc w:val="center"/>
-        <w:rPr>
-          <w:rFonts w:ascii="Times New Roman" w:hAnsi="Times New Roman" w:cs="Times New Roman"/>
-          <w:noProof/>
-        </w:rPr>
-      </w:pPr>
-    </w:p>
-    <w:p>
-      <w:pPr>
-        <w:jc w:val="center"/>
-        <w:rPr>
-          <w:rFonts w:ascii="Times New Roman" w:hAnsi="Times New Roman" w:cs="Times New Roman"/>
-          <w:noProof/>
-        </w:rPr>
-      </w:pPr>
-    </w:p>
-    <w:p>
-      <w:pPr>
-        <w:jc w:val="center"/>
-        <w:rPr>
-          <w:rFonts w:ascii="Times New Roman" w:hAnsi="Times New Roman" w:cs="Times New Roman"/>
-          <w:noProof/>
-        </w:rPr>
-      </w:pPr>
-    </w:p>
-    <w:p>
-      <w:pPr>
-        <w:jc w:val="center"/>
-        <w:rPr>
-          <w:rFonts w:ascii="Times New Roman" w:hAnsi="Times New Roman" w:cs="Times New Roman"/>
-          <w:noProof/>
-        </w:rPr>
-      </w:pPr>
-    </w:p>
-    <w:p>
-      <w:pPr>
-        <w:jc w:val="center"/>
-        <w:rPr>
-          <w:rFonts w:ascii="Times New Roman" w:hAnsi="Times New Roman" w:cs="Times New Roman"/>
-          <w:noProof/>
-        </w:rPr>
-      </w:pPr>
-    </w:p>
-    <w:p>
-      <w:pPr>
-        <w:jc w:val="center"/>
-        <w:rPr>
-          <w:rFonts w:ascii="Times New Roman" w:hAnsi="Times New Roman" w:cs="Times New Roman"/>
-          <w:noProof/>
-        </w:rPr>
-      </w:pPr>
-    </w:p>
-    <w:p>
-      <w:pPr>
-        <w:jc w:val="center"/>
-        <w:rPr>
-          <w:rFonts w:ascii="Times New Roman" w:hAnsi="Times New Roman" w:cs="Times New Roman"/>
-          <w:noProof/>
-        </w:rPr>
-      </w:pPr>
-    </w:p>
-    <w:p>
-      <w:pPr>
-        <w:jc w:val="center"/>
-        <w:rPr>
-          <w:rFonts w:ascii="Times New Roman" w:hAnsi="Times New Roman" w:cs="Times New Roman"/>
+        <w:t xml:space="preserve">APPENDIX </w:t>
+      </w:r>
+      <w:r>
+        <w:rPr>
+          <w:rFonts w:ascii="Times New Roman" w:hAnsi="Times New Roman" w:cs="Times New Roman"/>
+          <w:noProof/>
+        </w:rPr>
+        <w:t>E</w:t>
+      </w:r>
+    </w:p>
+    <w:p>
+      <w:pPr>
+        <w:jc w:val="center"/>
+        <w:rPr>
+          <w:rFonts w:ascii="Times New Roman" w:hAnsi="Times New Roman" w:cs="Times New Roman"/>
+          <w:noProof/>
+        </w:rPr>
+      </w:pPr>
+    </w:p>
+    <w:p>
+      <w:pPr>
+        <w:jc w:val="center"/>
+        <w:rPr>
+          <w:rFonts w:ascii="Times New Roman" w:hAnsi="Times New Roman" w:cs="Times New Roman"/>
+          <w:noProof/>
+        </w:rPr>
+      </w:pPr>
+    </w:p>
+    <w:p>
+      <w:pPr>
+        <w:jc w:val="center"/>
+        <w:rPr>
+          <w:rFonts w:ascii="Times New Roman" w:hAnsi="Times New Roman" w:cs="Times New Roman"/>
+          <w:noProof/>
+        </w:rPr>
+      </w:pPr>
+    </w:p>
+    <w:p>
+      <w:pPr>
+        <w:jc w:val="center"/>
+        <w:rPr>
+          <w:rFonts w:ascii="Times New Roman" w:hAnsi="Times New Roman" w:cs="Times New Roman"/>
+          <w:noProof/>
+        </w:rPr>
+      </w:pPr>
+    </w:p>
+    <w:p>
+      <w:pPr>
+        <w:jc w:val="center"/>
+        <w:rPr>
+          <w:rFonts w:ascii="Times New Roman" w:hAnsi="Times New Roman" w:cs="Times New Roman"/>
+          <w:noProof/>
+        </w:rPr>
+      </w:pPr>
+    </w:p>
+    <w:p>
+      <w:pPr>
+        <w:jc w:val="center"/>
+        <w:rPr>
+          <w:rFonts w:ascii="Times New Roman" w:hAnsi="Times New Roman" w:cs="Times New Roman"/>
+          <w:noProof/>
+        </w:rPr>
+      </w:pPr>
+    </w:p>
+    <w:p>
+      <w:pPr>
+        <w:jc w:val="center"/>
+        <w:rPr>
+          <w:rFonts w:ascii="Times New Roman" w:hAnsi="Times New Roman" w:cs="Times New Roman"/>
+          <w:noProof/>
+        </w:rPr>
+      </w:pPr>
+    </w:p>
+    <w:p>
+      <w:pPr>
+        <w:jc w:val="center"/>
+        <w:rPr>
+          <w:rFonts w:ascii="Times New Roman" w:hAnsi="Times New Roman" w:cs="Times New Roman"/>
+          <w:noProof/>
+        </w:rPr>
+      </w:pPr>
+    </w:p>
+    <w:p>
+      <w:pPr>
+        <w:jc w:val="center"/>
+        <w:rPr>
+          <w:rFonts w:ascii="Times New Roman" w:hAnsi="Times New Roman" w:cs="Times New Roman"/>
+          <w:noProof/>
+        </w:rPr>
+      </w:pPr>
+    </w:p>
+    <w:p>
+      <w:pPr>
+        <w:jc w:val="center"/>
+        <w:rPr>
+          <w:rFonts w:ascii="Times New Roman" w:hAnsi="Times New Roman" w:cs="Times New Roman"/>
+          <w:noProof/>
+        </w:rPr>
+      </w:pPr>
+    </w:p>
+    <w:p>
+      <w:pPr>
+        <w:jc w:val="center"/>
+        <w:rPr>
+          <w:rFonts w:ascii="Times New Roman" w:hAnsi="Times New Roman" w:cs="Times New Roman"/>
+          <w:noProof/>
+        </w:rPr>
+      </w:pPr>
+    </w:p>
+    <w:p>
+      <w:pPr>
+        <w:jc w:val="center"/>
+        <w:rPr>
+          <w:rFonts w:ascii="Times New Roman" w:hAnsi="Times New Roman" w:cs="Times New Roman"/>
+          <w:noProof/>
+        </w:rPr>
+      </w:pPr>
+    </w:p>
+    <w:p>
+      <w:pPr>
+        <w:jc w:val="center"/>
+        <w:rPr>
+          <w:rFonts w:ascii="Times New Roman" w:hAnsi="Times New Roman" w:cs="Times New Roman"/>
+          <w:noProof/>
+        </w:rPr>
+      </w:pPr>
+    </w:p>
+    <w:p>
+      <w:pPr>
+        <w:jc w:val="center"/>
+        <w:rPr>
+          <w:rFonts w:ascii="Times New Roman" w:hAnsi="Times New Roman" w:cs="Times New Roman"/>
+          <w:noProof/>
+        </w:rPr>
+      </w:pPr>
+    </w:p>
+    <w:p>
+      <w:pPr>
+        <w:jc w:val="center"/>
+        <w:rPr>
+          <w:rFonts w:ascii="Times New Roman" w:hAnsi="Times New Roman" w:cs="Times New Roman"/>
+          <w:noProof/>
+        </w:rPr>
+      </w:pPr>
+    </w:p>
+    <w:p>
+      <w:pPr>
+        <w:jc w:val="center"/>
+        <w:rPr>
+          <w:rFonts w:ascii="Times New Roman" w:hAnsi="Times New Roman" w:cs="Times New Roman"/>
+          <w:noProof/>
+        </w:rPr>
+      </w:pPr>
+    </w:p>
+    <w:p>
+      <w:pPr>
+        <w:jc w:val="center"/>
+        <w:rPr>
+          <w:rFonts w:ascii="Times New Roman" w:hAnsi="Times New Roman" w:cs="Times New Roman"/>
+          <w:noProof/>
+        </w:rPr>
+      </w:pPr>
+    </w:p>
+    <w:p>
+      <w:pPr>
+        <w:jc w:val="center"/>
+        <w:rPr>
+          <w:rFonts w:ascii="Times New Roman" w:hAnsi="Times New Roman" w:cs="Times New Roman"/>
+          <w:noProof/>
+        </w:rPr>
+      </w:pPr>
+    </w:p>
+    <w:p>
+      <w:pPr>
+        <w:jc w:val="center"/>
+        <w:rPr>
+          <w:rFonts w:ascii="Times New Roman" w:hAnsi="Times New Roman" w:cs="Times New Roman"/>
+          <w:noProof/>
+        </w:rPr>
+      </w:pPr>
+    </w:p>
+    <w:p>
+      <w:pPr>
+        <w:jc w:val="center"/>
+        <w:rPr>
+          <w:rFonts w:ascii="Times New Roman" w:hAnsi="Times New Roman" w:cs="Times New Roman"/>
+          <w:noProof/>
+        </w:rPr>
+      </w:pPr>
+    </w:p>
+    <w:p>
+      <w:pPr>
+        <w:jc w:val="center"/>
+        <w:rPr>
+          <w:rFonts w:ascii="Times New Roman" w:hAnsi="Times New Roman" w:cs="Times New Roman"/>
+          <w:noProof/>
+        </w:rPr>
+      </w:pPr>
+    </w:p>
+    <w:p>
+      <w:pPr>
+        <w:jc w:val="center"/>
+        <w:rPr>
+          <w:rFonts w:ascii="Times New Roman" w:hAnsi="Times New Roman" w:cs="Times New Roman"/>
+          <w:noProof/>
+        </w:rPr>
+      </w:pPr>
+    </w:p>
+    <w:p>
+      <w:pPr>
+        <w:jc w:val="center"/>
+        <w:rPr>
+          <w:rFonts w:ascii="Times New Roman" w:hAnsi="Times New Roman" w:cs="Times New Roman"/>
+          <w:noProof/>
+        </w:rPr>
+      </w:pPr>
+    </w:p>
+    <w:p>
+      <w:pPr>
+        <w:jc w:val="center"/>
+        <w:rPr>
+          <w:rFonts w:ascii="Times New Roman" w:hAnsi="Times New Roman" w:cs="Times New Roman"/>
+          <w:noProof/>
+        </w:rPr>
+      </w:pPr>
+    </w:p>
+    <w:p>
+      <w:pPr>
+        <w:jc w:val="center"/>
+        <w:rPr>
+          <w:rFonts w:ascii="Times New Roman" w:hAnsi="Times New Roman" w:cs="Times New Roman"/>
+          <w:noProof/>
+        </w:rPr>
+      </w:pPr>
+    </w:p>
+    <w:p>
+      <w:pPr>
+        <w:jc w:val="center"/>
+        <w:rPr>
+          <w:rFonts w:ascii="Times New Roman" w:hAnsi="Times New Roman" w:cs="Times New Roman"/>
+          <w:noProof/>
+        </w:rPr>
+      </w:pPr>
+    </w:p>
+    <w:p>
+      <w:pPr>
+        <w:jc w:val="center"/>
+        <w:rPr>
+          <w:rFonts w:ascii="Times New Roman" w:hAnsi="Times New Roman" w:cs="Times New Roman"/>
+          <w:noProof/>
+        </w:rPr>
+      </w:pPr>
+    </w:p>
+    <w:p>
+      <w:pPr>
+        <w:jc w:val="center"/>
+        <w:rPr>
+          <w:rFonts w:ascii="Times New Roman" w:hAnsi="Times New Roman" w:cs="Times New Roman"/>
+          <w:noProof/>
+        </w:rPr>
+      </w:pPr>
+    </w:p>
+    <w:p>
+      <w:pPr>
+        <w:jc w:val="center"/>
+        <w:rPr>
+          <w:rFonts w:ascii="Times New Roman" w:hAnsi="Times New Roman" w:cs="Times New Roman"/>
+          <w:noProof/>
+        </w:rPr>
+      </w:pPr>
+    </w:p>
+    <w:p>
+      <w:pPr>
+        <w:jc w:val="center"/>
+        <w:rPr>
+          <w:rFonts w:ascii="Times New Roman" w:hAnsi="Times New Roman" w:cs="Times New Roman"/>
+          <w:noProof/>
+        </w:rPr>
+      </w:pPr>
+    </w:p>
+    <w:p>
+      <w:pPr>
+        <w:jc w:val="center"/>
+        <w:rPr>
+          <w:rFonts w:ascii="Times New Roman" w:hAnsi="Times New Roman" w:cs="Times New Roman"/>
+          <w:noProof/>
+        </w:rPr>
+      </w:pPr>
+    </w:p>
+    <w:p>
+      <w:pPr>
+        <w:jc w:val="center"/>
+        <w:rPr>
+          <w:rFonts w:ascii="Times New Roman" w:hAnsi="Times New Roman" w:cs="Times New Roman"/>
+          <w:noProof/>
+        </w:rPr>
+      </w:pPr>
+    </w:p>
+    <w:p>
+      <w:pPr>
+        <w:jc w:val="center"/>
+        <w:rPr>
+          <w:rFonts w:ascii="Times New Roman" w:hAnsi="Times New Roman" w:cs="Times New Roman"/>
+          <w:noProof/>
+        </w:rPr>
+      </w:pPr>
+    </w:p>
+    <w:p>
+      <w:pPr>
+        <w:jc w:val="center"/>
+        <w:rPr>
+          <w:rFonts w:ascii="Times New Roman" w:hAnsi="Times New Roman" w:cs="Times New Roman"/>
+          <w:noProof/>
+        </w:rPr>
+      </w:pPr>
+    </w:p>
+    <w:p>
+      <w:pPr>
+        <w:jc w:val="center"/>
+        <w:rPr>
+          <w:rFonts w:ascii="Times New Roman" w:hAnsi="Times New Roman" w:cs="Times New Roman"/>
+          <w:noProof/>
+        </w:rPr>
+      </w:pPr>
+    </w:p>
+    <w:p>
+      <w:pPr>
+        <w:jc w:val="center"/>
+        <w:rPr>
+          <w:rFonts w:ascii="Times New Roman" w:hAnsi="Times New Roman" w:cs="Times New Roman"/>
+          <w:noProof/>
+        </w:rPr>
+      </w:pPr>
+    </w:p>
+    <w:p>
+      <w:pPr>
+        <w:jc w:val="center"/>
+        <w:rPr>
+          <w:rFonts w:ascii="Times New Roman" w:hAnsi="Times New Roman" w:cs="Times New Roman"/>
+          <w:noProof/>
         </w:rPr>
       </w:pPr>
     </w:p>
@@ -4952,57 +5229,6 @@
     </w:sectPr>
   </w:body>
 </w:document>
-</file>
-
-<file path=word/comments.xml><?xml version="1.0" encoding="utf-8"?>
-<w:comments xmlns:wpc="http://schemas.microsoft.com/office/word/2010/wordprocessingCanvas" xmlns:cx="http://schemas.microsoft.com/office/drawing/2014/chartex" xmlns:cx1="http://schemas.microsoft.com/office/drawing/2015/9/8/chartex" xmlns:cx2="http://schemas.microsoft.com/office/drawing/2015/10/21/chartex" xmlns:cx3="http://schemas.microsoft.com/office/drawing/2016/5/9/chartex" xmlns:cx4="http://schemas.microsoft.com/office/drawing/2016/5/10/chartex" xmlns:cx5="http://schemas.microsoft.com/office/drawing/2016/5/11/chartex" xmlns:cx6="http://schemas.microsoft.com/office/drawing/2016/5/12/chartex" xmlns:cx7="http://schemas.microsoft.com/office/drawing/2016/5/13/chartex" xmlns:cx8="http://schemas.microsoft.com/office/drawing/2016/5/14/chartex" xmlns:mc="http://schemas.openxmlformats.org/markup-compatibility/2006" xmlns:aink="http://schemas.microsoft.com/office/drawing/2016/ink" xmlns:am3d="http://schemas.microsoft.com/office/drawing/2017/model3d" xmlns:o="urn:schemas-microsoft-com:office:office" xmlns:r="http://schemas.openxmlformats.org/officeDocument/2006/relationships" xmlns:m="http://schemas.openxmlformats.org/officeDocument/2006/math" xmlns:v="urn:schemas-microsoft-com:vml" xmlns:wp14="http://schemas.microsoft.com/office/word/2010/wordprocessingDrawing" xmlns:wp="http://schemas.openxmlformats.org/drawingml/2006/wordprocessingDrawing" xmlns:w10="urn:schemas-microsoft-com:office:word" xmlns:w="http://schemas.openxmlformats.org/wordprocessingml/2006/main" xmlns:w14="http://schemas.microsoft.com/office/word/2010/wordml" xmlns:w15="http://schemas.microsoft.com/office/word/2012/wordml" xmlns:w16cex="http://schemas.microsoft.com/office/word/2018/wordml/cex" xmlns:w16cid="http://schemas.microsoft.com/office/word/2016/wordml/cid" xmlns:w16="http://schemas.microsoft.com/office/word/2018/wordml" xmlns:w16sdtdh="http://schemas.microsoft.com/office/word/2020/wordml/sdtdatahash" xmlns:w16se="http://schemas.microsoft.com/office/word/2015/wordml/symex" xmlns:wpg="http://schemas.microsoft.com/office/word/2010/wordprocessingGroup" xmlns:wpi="http://schemas.microsoft.com/office/word/2010/wordprocessingInk" xmlns:wne="http://schemas.microsoft.com/office/word/2006/wordml" xmlns:wps="http://schemas.microsoft.com/office/word/2010/wordprocessingShape" mc:Ignorable="w14 w15 w16se w16cid w16 w16cex w16sdtdh wp14">
-  <w:comment w:id="0" w:author="Javier Rojas Garc�a" w:date="2021-05-23T23:03:00Z" w:initials="JRG">
-    <w:p>
-      <w:pPr>
-        <w:pStyle w:val="Textocomentario"/>
-        <w:rPr>
-          <w:lang w:val="es-MX"/>
-        </w:rPr>
-      </w:pPr>
-      <w:r>
-        <w:rPr>
-          <w:rStyle w:val="Refdecomentario"/>
-        </w:rPr>
-        <w:annotationRef/>
-      </w:r>
-      <w:r>
-        <w:rPr>
-          <w:lang w:val="es-MX"/>
-        </w:rPr>
-        <w:t>Todavía necesito probar la red c</w:t>
-      </w:r>
-      <w:r>
-        <w:rPr>
-          <w:lang w:val="es-MX"/>
-        </w:rPr>
-        <w:t>on imágenes que provengan de internet.</w:t>
-      </w:r>
-    </w:p>
-  </w:comment>
-</w:comments>
-</file>
-
-<file path=word/commentsExtended.xml><?xml version="1.0" encoding="utf-8"?>
-<w15:commentsEx xmlns:wpc="http://schemas.microsoft.com/office/word/2010/wordprocessingCanvas" xmlns:cx="http://schemas.microsoft.com/office/drawing/2014/chartex" xmlns:cx1="http://schemas.microsoft.com/office/drawing/2015/9/8/chartex" xmlns:cx2="http://schemas.microsoft.com/office/drawing/2015/10/21/chartex" xmlns:cx3="http://schemas.microsoft.com/office/drawing/2016/5/9/chartex" xmlns:cx4="http://schemas.microsoft.com/office/drawing/2016/5/10/chartex" xmlns:cx5="http://schemas.microsoft.com/office/drawing/2016/5/11/chartex" xmlns:cx6="http://schemas.microsoft.com/office/drawing/2016/5/12/chartex" xmlns:cx7="http://schemas.microsoft.com/office/drawing/2016/5/13/chartex" xmlns:cx8="http://schemas.microsoft.com/office/drawing/2016/5/14/chartex" xmlns:mc="http://schemas.openxmlformats.org/markup-compatibility/2006" xmlns:aink="http://schemas.microsoft.com/office/drawing/2016/ink" xmlns:am3d="http://schemas.microsoft.com/office/drawing/2017/model3d" xmlns:o="urn:schemas-microsoft-com:office:office" xmlns:r="http://schemas.openxmlformats.org/officeDocument/2006/relationships" xmlns:m="http://schemas.openxmlformats.org/officeDocument/2006/math" xmlns:v="urn:schemas-microsoft-com:vml" xmlns:wp14="http://schemas.microsoft.com/office/word/2010/wordprocessingDrawing" xmlns:wp="http://schemas.openxmlformats.org/drawingml/2006/wordprocessingDrawing" xmlns:w10="urn:schemas-microsoft-com:office:word" xmlns:w="http://schemas.openxmlformats.org/wordprocessingml/2006/main" xmlns:w14="http://schemas.microsoft.com/office/word/2010/wordml" xmlns:w15="http://schemas.microsoft.com/office/word/2012/wordml" xmlns:w16cex="http://schemas.microsoft.com/office/word/2018/wordml/cex" xmlns:w16cid="http://schemas.microsoft.com/office/word/2016/wordml/cid" xmlns:w16="http://schemas.microsoft.com/office/word/2018/wordml" xmlns:w16sdtdh="http://schemas.microsoft.com/office/word/2020/wordml/sdtdatahash" xmlns:w16se="http://schemas.microsoft.com/office/word/2015/wordml/symex" xmlns:wpg="http://schemas.microsoft.com/office/word/2010/wordprocessingGroup" xmlns:wpi="http://schemas.microsoft.com/office/word/2010/wordprocessingInk" xmlns:wne="http://schemas.microsoft.com/office/word/2006/wordml" xmlns:wps="http://schemas.microsoft.com/office/word/2010/wordprocessingShape" mc:Ignorable="w14 w15 w16se w16cid w16 w16cex w16sdtdh wp14">
-  <w15:commentEx w15:paraId="66DFF54C" w15:done="0"/>
-</w15:commentsEx>
-</file>
-
-<file path=word/commentsExtensible.xml><?xml version="1.0" encoding="utf-8"?>
-<w16cex:commentsExtensible xmlns:wpc="http://schemas.microsoft.com/office/word/2010/wordprocessingCanvas" xmlns:cx="http://schemas.microsoft.com/office/drawing/2014/chartex" xmlns:cx1="http://schemas.microsoft.com/office/drawing/2015/9/8/chartex" xmlns:cx2="http://schemas.microsoft.com/office/drawing/2015/10/21/chartex" xmlns:cx3="http://schemas.microsoft.com/office/drawing/2016/5/9/chartex" xmlns:cx4="http://schemas.microsoft.com/office/drawing/2016/5/10/chartex" xmlns:cx5="http://schemas.microsoft.com/office/drawing/2016/5/11/chartex" xmlns:cx6="http://schemas.microsoft.com/office/drawing/2016/5/12/chartex" xmlns:cx7="http://schemas.microsoft.com/office/drawing/2016/5/13/chartex" xmlns:cx8="http://schemas.microsoft.com/office/drawing/2016/5/14/chartex" xmlns:mc="http://schemas.openxmlformats.org/markup-compatibility/2006" xmlns:aink="http://schemas.microsoft.com/office/drawing/2016/ink" xmlns:am3d="http://schemas.microsoft.com/office/drawing/2017/model3d" xmlns:o="urn:schemas-microsoft-com:office:office" xmlns:r="http://schemas.openxmlformats.org/officeDocument/2006/relationships" xmlns:m="http://schemas.openxmlformats.org/officeDocument/2006/math" xmlns:v="urn:schemas-microsoft-com:vml" xmlns:wp14="http://schemas.microsoft.com/office/word/2010/wordprocessingDrawing" xmlns:wp="http://schemas.openxmlformats.org/drawingml/2006/wordprocessingDrawing" xmlns:w10="urn:schemas-microsoft-com:office:word" xmlns:w="http://schemas.openxmlformats.org/wordprocessingml/2006/main" xmlns:w14="http://schemas.microsoft.com/office/word/2010/wordml" xmlns:w15="http://schemas.microsoft.com/office/word/2012/wordml" xmlns:w16cex="http://schemas.microsoft.com/office/word/2018/wordml/cex" xmlns:w16cid="http://schemas.microsoft.com/office/word/2016/wordml/cid" xmlns:w16="http://schemas.microsoft.com/office/word/2018/wordml" xmlns:w16sdtdh="http://schemas.microsoft.com/office/word/2020/wordml/sdtdatahash" xmlns:w16se="http://schemas.microsoft.com/office/word/2015/wordml/symex" xmlns:wpg="http://schemas.microsoft.com/office/word/2010/wordprocessingGroup" xmlns:wpi="http://schemas.microsoft.com/office/word/2010/wordprocessingInk" xmlns:wne="http://schemas.microsoft.com/office/word/2006/wordml" xmlns:wps="http://schemas.microsoft.com/office/word/2010/wordprocessingShape" mc:Ignorable="w14 w15 w16se w16cid w16 w16cex w16sdtdh wp14">
-  <w16cex:commentExtensible w16cex:durableId="24555DD8" w16cex:dateUtc="2021-05-24T04:03:00Z"/>
-</w16cex:commentsExtensible>
-</file>
-
-<file path=word/commentsIds.xml><?xml version="1.0" encoding="utf-8"?>
-<w16cid:commentsIds xmlns:wpc="http://schemas.microsoft.com/office/word/2010/wordprocessingCanvas" xmlns:cx="http://schemas.microsoft.com/office/drawing/2014/chartex" xmlns:cx1="http://schemas.microsoft.com/office/drawing/2015/9/8/chartex" xmlns:cx2="http://schemas.microsoft.com/office/drawing/2015/10/21/chartex" xmlns:cx3="http://schemas.microsoft.com/office/drawing/2016/5/9/chartex" xmlns:cx4="http://schemas.microsoft.com/office/drawing/2016/5/10/chartex" xmlns:cx5="http://schemas.microsoft.com/office/drawing/2016/5/11/chartex" xmlns:cx6="http://schemas.microsoft.com/office/drawing/2016/5/12/chartex" xmlns:cx7="http://schemas.microsoft.com/office/drawing/2016/5/13/chartex" xmlns:cx8="http://schemas.microsoft.com/office/drawing/2016/5/14/chartex" xmlns:mc="http://schemas.openxmlformats.org/markup-compatibility/2006" xmlns:aink="http://schemas.microsoft.com/office/drawing/2016/ink" xmlns:am3d="http://schemas.microsoft.com/office/drawing/2017/model3d" xmlns:o="urn:schemas-microsoft-com:office:office" xmlns:r="http://schemas.openxmlformats.org/officeDocument/2006/relationships" xmlns:m="http://schemas.openxmlformats.org/officeDocument/2006/math" xmlns:v="urn:schemas-microsoft-com:vml" xmlns:wp14="http://schemas.microsoft.com/office/word/2010/wordprocessingDrawing" xmlns:wp="http://schemas.openxmlformats.org/drawingml/2006/wordprocessingDrawing" xmlns:w10="urn:schemas-microsoft-com:office:word" xmlns:w="http://schemas.openxmlformats.org/wordprocessingml/2006/main" xmlns:w14="http://schemas.microsoft.com/office/word/2010/wordml" xmlns:w15="http://schemas.microsoft.com/office/word/2012/wordml" xmlns:w16cex="http://schemas.microsoft.com/office/word/2018/wordml/cex" xmlns:w16cid="http://schemas.microsoft.com/office/word/2016/wordml/cid" xmlns:w16="http://schemas.microsoft.com/office/word/2018/wordml" xmlns:w16sdtdh="http://schemas.microsoft.com/office/word/2020/wordml/sdtdatahash" xmlns:w16se="http://schemas.microsoft.com/office/word/2015/wordml/symex" xmlns:wpg="http://schemas.microsoft.com/office/word/2010/wordprocessingGroup" xmlns:wpi="http://schemas.microsoft.com/office/word/2010/wordprocessingInk" xmlns:wne="http://schemas.microsoft.com/office/word/2006/wordml" xmlns:wps="http://schemas.microsoft.com/office/word/2010/wordprocessingShape" mc:Ignorable="w14 w15 w16se w16cid w16 w16cex w16sdtdh wp14">
-  <w16cid:commentId w16cid:paraId="66DFF54C" w16cid:durableId="24555DD8"/>
-</w16cid:commentsIds>
 </file>
 
 <file path=word/endnotes.xml><?xml version="1.0" encoding="utf-8"?>
@@ -5336,14 +5562,6 @@
     <w:abstractNumId w:val="0"/>
   </w:num>
 </w:numbering>
-</file>
-
-<file path=word/people.xml><?xml version="1.0" encoding="utf-8"?>
-<w15:people xmlns:wpc="http://schemas.microsoft.com/office/word/2010/wordprocessingCanvas" xmlns:cx="http://schemas.microsoft.com/office/drawing/2014/chartex" xmlns:cx1="http://schemas.microsoft.com/office/drawing/2015/9/8/chartex" xmlns:cx2="http://schemas.microsoft.com/office/drawing/2015/10/21/chartex" xmlns:cx3="http://schemas.microsoft.com/office/drawing/2016/5/9/chartex" xmlns:cx4="http://schemas.microsoft.com/office/drawing/2016/5/10/chartex" xmlns:cx5="http://schemas.microsoft.com/office/drawing/2016/5/11/chartex" xmlns:cx6="http://schemas.microsoft.com/office/drawing/2016/5/12/chartex" xmlns:cx7="http://schemas.microsoft.com/office/drawing/2016/5/13/chartex" xmlns:cx8="http://schemas.microsoft.com/office/drawing/2016/5/14/chartex" xmlns:mc="http://schemas.openxmlformats.org/markup-compatibility/2006" xmlns:aink="http://schemas.microsoft.com/office/drawing/2016/ink" xmlns:am3d="http://schemas.microsoft.com/office/drawing/2017/model3d" xmlns:o="urn:schemas-microsoft-com:office:office" xmlns:r="http://schemas.openxmlformats.org/officeDocument/2006/relationships" xmlns:m="http://schemas.openxmlformats.org/officeDocument/2006/math" xmlns:v="urn:schemas-microsoft-com:vml" xmlns:wp14="http://schemas.microsoft.com/office/word/2010/wordprocessingDrawing" xmlns:wp="http://schemas.openxmlformats.org/drawingml/2006/wordprocessingDrawing" xmlns:w10="urn:schemas-microsoft-com:office:word" xmlns:w="http://schemas.openxmlformats.org/wordprocessingml/2006/main" xmlns:w14="http://schemas.microsoft.com/office/word/2010/wordml" xmlns:w15="http://schemas.microsoft.com/office/word/2012/wordml" xmlns:w16cex="http://schemas.microsoft.com/office/word/2018/wordml/cex" xmlns:w16cid="http://schemas.microsoft.com/office/word/2016/wordml/cid" xmlns:w16="http://schemas.microsoft.com/office/word/2018/wordml" xmlns:w16sdtdh="http://schemas.microsoft.com/office/word/2020/wordml/sdtdatahash" xmlns:w16se="http://schemas.microsoft.com/office/word/2015/wordml/symex" xmlns:wpg="http://schemas.microsoft.com/office/word/2010/wordprocessingGroup" xmlns:wpi="http://schemas.microsoft.com/office/word/2010/wordprocessingInk" xmlns:wne="http://schemas.microsoft.com/office/word/2006/wordml" xmlns:wps="http://schemas.microsoft.com/office/word/2010/wordprocessingShape" mc:Ignorable="w14 w15 w16se w16cid w16 w16cex w16sdtdh wp14">
-  <w15:person w15:author="Javier Rojas Garc�a">
-    <w15:presenceInfo w15:providerId="Windows Live" w15:userId="129a22642072888d"/>
-  </w15:person>
-</w15:people>
 </file>
 
 <file path=word/styles.xml><?xml version="1.0" encoding="utf-8"?>

</xml_diff>

<commit_message>
Made final changes, created PDF
</commit_message>
<xml_diff>
--- a/Documents/CNN for Classifying Swedish Tree Leaves.docx
+++ b/Documents/CNN for Classifying Swedish Tree Leaves.docx
@@ -3043,91 +3043,96 @@
         </w:rPr>
         <w:t>, and by using it only with those classes that have characteristic shape features like the ones listed previously.</w:t>
       </w:r>
-    </w:p>
-    <w:p>
-      <w:pPr>
-        <w:jc w:val="both"/>
-        <w:rPr>
-          <w:rFonts w:ascii="Times New Roman" w:hAnsi="Times New Roman" w:cs="Times New Roman"/>
-        </w:rPr>
-      </w:pPr>
-    </w:p>
-    <w:p>
-      <w:pPr>
-        <w:jc w:val="center"/>
-        <w:rPr>
-          <w:rFonts w:ascii="Times New Roman" w:hAnsi="Times New Roman" w:cs="Times New Roman"/>
-        </w:rPr>
-      </w:pPr>
-    </w:p>
-    <w:p>
-      <w:pPr>
-        <w:jc w:val="center"/>
-        <w:rPr>
-          <w:rFonts w:ascii="Times New Roman" w:hAnsi="Times New Roman" w:cs="Times New Roman"/>
-        </w:rPr>
-      </w:pPr>
-    </w:p>
-    <w:p>
-      <w:pPr>
-        <w:jc w:val="center"/>
-        <w:rPr>
-          <w:rFonts w:ascii="Times New Roman" w:hAnsi="Times New Roman" w:cs="Times New Roman"/>
-        </w:rPr>
-      </w:pPr>
-    </w:p>
-    <w:p>
-      <w:pPr>
-        <w:jc w:val="center"/>
-        <w:rPr>
-          <w:rFonts w:ascii="Times New Roman" w:hAnsi="Times New Roman" w:cs="Times New Roman"/>
-        </w:rPr>
-      </w:pPr>
-    </w:p>
-    <w:p>
-      <w:pPr>
-        <w:jc w:val="center"/>
-        <w:rPr>
-          <w:rFonts w:ascii="Times New Roman" w:hAnsi="Times New Roman" w:cs="Times New Roman"/>
-        </w:rPr>
-      </w:pPr>
-    </w:p>
-    <w:p>
-      <w:pPr>
-        <w:jc w:val="center"/>
-        <w:rPr>
-          <w:rFonts w:ascii="Times New Roman" w:hAnsi="Times New Roman" w:cs="Times New Roman"/>
-        </w:rPr>
-      </w:pPr>
-    </w:p>
-    <w:p>
-      <w:pPr>
-        <w:jc w:val="center"/>
-        <w:rPr>
-          <w:rFonts w:ascii="Times New Roman" w:hAnsi="Times New Roman" w:cs="Times New Roman"/>
-        </w:rPr>
-      </w:pPr>
-    </w:p>
-    <w:p>
-      <w:pPr>
-        <w:jc w:val="center"/>
-        <w:rPr>
-          <w:rFonts w:ascii="Times New Roman" w:hAnsi="Times New Roman" w:cs="Times New Roman"/>
-        </w:rPr>
-      </w:pPr>
-    </w:p>
-    <w:p>
-      <w:pPr>
-        <w:jc w:val="center"/>
-        <w:rPr>
-          <w:rFonts w:ascii="Times New Roman" w:hAnsi="Times New Roman" w:cs="Times New Roman"/>
-        </w:rPr>
-      </w:pPr>
-      <w:r>
-        <w:rPr>
-          <w:rFonts w:ascii="Times New Roman" w:hAnsi="Times New Roman" w:cs="Times New Roman"/>
-        </w:rPr>
-        <w:lastRenderedPageBreak/>
+      <w:r>
+        <w:rPr>
+          <w:rFonts w:ascii="Times New Roman" w:hAnsi="Times New Roman" w:cs="Times New Roman"/>
+        </w:rPr>
+        <w:t xml:space="preserve"> Other species plant classifiers could be built using this model’s architecture.</w:t>
+      </w:r>
+    </w:p>
+    <w:p>
+      <w:pPr>
+        <w:jc w:val="both"/>
+        <w:rPr>
+          <w:rFonts w:ascii="Times New Roman" w:hAnsi="Times New Roman" w:cs="Times New Roman"/>
+        </w:rPr>
+      </w:pPr>
+    </w:p>
+    <w:p>
+      <w:pPr>
+        <w:jc w:val="center"/>
+        <w:rPr>
+          <w:rFonts w:ascii="Times New Roman" w:hAnsi="Times New Roman" w:cs="Times New Roman"/>
+        </w:rPr>
+      </w:pPr>
+    </w:p>
+    <w:p>
+      <w:pPr>
+        <w:jc w:val="center"/>
+        <w:rPr>
+          <w:rFonts w:ascii="Times New Roman" w:hAnsi="Times New Roman" w:cs="Times New Roman"/>
+        </w:rPr>
+      </w:pPr>
+    </w:p>
+    <w:p>
+      <w:pPr>
+        <w:jc w:val="center"/>
+        <w:rPr>
+          <w:rFonts w:ascii="Times New Roman" w:hAnsi="Times New Roman" w:cs="Times New Roman"/>
+        </w:rPr>
+      </w:pPr>
+    </w:p>
+    <w:p>
+      <w:pPr>
+        <w:jc w:val="center"/>
+        <w:rPr>
+          <w:rFonts w:ascii="Times New Roman" w:hAnsi="Times New Roman" w:cs="Times New Roman"/>
+        </w:rPr>
+      </w:pPr>
+    </w:p>
+    <w:p>
+      <w:pPr>
+        <w:jc w:val="center"/>
+        <w:rPr>
+          <w:rFonts w:ascii="Times New Roman" w:hAnsi="Times New Roman" w:cs="Times New Roman"/>
+        </w:rPr>
+      </w:pPr>
+    </w:p>
+    <w:p>
+      <w:pPr>
+        <w:jc w:val="center"/>
+        <w:rPr>
+          <w:rFonts w:ascii="Times New Roman" w:hAnsi="Times New Roman" w:cs="Times New Roman"/>
+        </w:rPr>
+      </w:pPr>
+    </w:p>
+    <w:p>
+      <w:pPr>
+        <w:jc w:val="center"/>
+        <w:rPr>
+          <w:rFonts w:ascii="Times New Roman" w:hAnsi="Times New Roman" w:cs="Times New Roman"/>
+        </w:rPr>
+      </w:pPr>
+    </w:p>
+    <w:p>
+      <w:pPr>
+        <w:jc w:val="center"/>
+        <w:rPr>
+          <w:rFonts w:ascii="Times New Roman" w:hAnsi="Times New Roman" w:cs="Times New Roman"/>
+        </w:rPr>
+      </w:pPr>
+    </w:p>
+    <w:p>
+      <w:pPr>
+        <w:jc w:val="center"/>
+        <w:rPr>
+          <w:rFonts w:ascii="Times New Roman" w:hAnsi="Times New Roman" w:cs="Times New Roman"/>
+        </w:rPr>
+      </w:pPr>
+      <w:r>
+        <w:rPr>
+          <w:rFonts w:ascii="Times New Roman" w:hAnsi="Times New Roman" w:cs="Times New Roman"/>
+        </w:rPr>
         <w:t>9</w:t>
       </w:r>
       <w:r>
@@ -4727,7 +4732,7 @@
                               <w:rPr>
                                 <w:noProof/>
                               </w:rPr>
-                              <w:t>D</w:t>
+                              <w:t>A</w:t>
                             </w:r>
                             <w:r>
                               <w:fldChar w:fldCharType="end"/>
@@ -4779,7 +4784,7 @@
                         <w:rPr>
                           <w:noProof/>
                         </w:rPr>
-                        <w:t>D</w:t>
+                        <w:t>A</w:t>
                       </w:r>
                       <w:r>
                         <w:fldChar w:fldCharType="end"/>

</xml_diff>